<commit_message>
Update manuscript.docx with perspective
</commit_message>
<xml_diff>
--- a/paper/manuscript.docx
+++ b/paper/manuscript.docx
@@ -75,7 +75,16 @@
         <w:t xml:space="preserve"> </w:t>
       </w:r>
       <w:r>
-        <w:t xml:space="preserve">Robitaille,</w:t>
+        <w:t xml:space="preserve">Robitaille</w:t>
+      </w:r>
+      <w:r>
+        <w:rPr>
+          <w:vertAlign w:val="superscript"/>
+        </w:rPr>
+        <w:t xml:space="preserve">1</w:t>
+      </w:r>
+      <w:r>
+        <w:t xml:space="preserve">,</w:t>
       </w:r>
       <w:r>
         <w:t xml:space="preserve"> </w:t>
@@ -93,7 +102,16 @@
         <w:t xml:space="preserve"> </w:t>
       </w:r>
       <w:r>
-        <w:t xml:space="preserve">Webber,</w:t>
+        <w:t xml:space="preserve">Webber</w:t>
+      </w:r>
+      <w:r>
+        <w:rPr>
+          <w:vertAlign w:val="superscript"/>
+        </w:rPr>
+        <w:t xml:space="preserve">2</w:t>
+      </w:r>
+      <w:r>
+        <w:t xml:space="preserve">,</w:t>
       </w:r>
       <w:r>
         <w:t xml:space="preserve"> </w:t>
@@ -111,7 +129,16 @@
         <w:t xml:space="preserve"> </w:t>
       </w:r>
       <w:r>
-        <w:t xml:space="preserve">Turner,</w:t>
+        <w:t xml:space="preserve">Turner</w:t>
+      </w:r>
+      <w:r>
+        <w:rPr>
+          <w:vertAlign w:val="superscript"/>
+        </w:rPr>
+        <w:t xml:space="preserve">1</w:t>
+      </w:r>
+      <w:r>
+        <w:t xml:space="preserve">,</w:t>
       </w:r>
       <w:r>
         <w:t xml:space="preserve"> </w:t>
@@ -130,6 +157,12 @@
       </w:r>
       <w:r>
         <w:t xml:space="preserve">Wal</w:t>
+      </w:r>
+      <w:r>
+        <w:rPr>
+          <w:vertAlign w:val="superscript"/>
+        </w:rPr>
+        <w:t xml:space="preserve">1,2</w:t>
       </w:r>
     </w:p>
     <w:p>
@@ -264,7 +297,7 @@
         <w:pStyle w:val="FirstParagraph"/>
       </w:pPr>
       <w:r>
-        <w:t xml:space="preserve">Here, we use caribou as a case study to develop scale-dependent multilayer networks based on temporal (seasonal), spatial (habitat type), and social (visual and auditory perception). Caribou are gregarious ungulates with fission-fusion dynamics (Lesmerises et al. 2018) that display temporal (Peignier et al. 2019) and spatial (Webber et al. unpublished data) variation in social networks. In winter, caribou dig holes in the snow, termed craters to access forage (Bergerud 1974). As a result, caribou tend to occupy and re-use craters once they are established and there is considerably less access to forage than when the landscape is snow-free. Importantly, craters exist on the landscape at multiple scales: the crater scale (a single crater), the feeding area scale (multiple craters in close proximity), and the winter range scale (all craters within an individual’s range) (Mayor et al. 2009). The distribution of forage for caribou is therefore seasonally heterogeneous, with greater access in snow-free seasons compared to winter as well as spatially heterogeneous in winter because the distribution of craters on the landscape varies meaning that access to vegetation in winter is highly variable for caribou.</w:t>
+        <w:t xml:space="preserve">Here, we use caribou as a case study to develop scale-dependent multilayer networks based on temporal (seasonal), spatial (habitat type), and social (visual and auditory perception). Caribou are gregarious ungulates with fission-fusion dynamics (Lesmerises et al. 2018) that display temporal (Peignier et al. 2019) and spatial (Webber et al. unpublished data) variation in social networks. In winter, caribou dig holes in the snow, termed craters to access forage (Bergerud 1974). As a result, caribou tend to occupy and re-use craters once they are established and there is considerably less access to forage than when the landscape is snow-free. Importantly, craters exist on the landscape at multiple scales: the crater scale (a single crater), the feeding area scale (multiple craters in close proximity), and the winter range scale (all craters within an individual’s range) (Mayor et al. 2009). The distribution of forage for caribou is therefore seasonally heterogeneous, with greater access in snow-free seasons compared to winter as well as spatially heterogeneous in winter because the distribution of craters on the landscape varies meaning that access to vegetation in winter is highly variable for caribou. We therefore partitioned data into two discrete seasons: summer (3 August - 17 October) and winter (1 January – 16 March) based on caribou socioecology (Peignier et al. 2019).</w:t>
       </w:r>
     </w:p>
     <w:p>
@@ -282,7 +315,7 @@
         <w:pStyle w:val="FirstParagraph"/>
       </w:pPr>
       <w:r>
-        <w:t xml:space="preserve">We used GPS location data collected from Fogo Island caribou in winter 2018 (1 January – 16 March). Adult female caribou were immobilized and fitted with global positioning system (GPS) collars (Lotek Wireless Inc., Newmarket, ON, Canada, GPS4400M collars, 1,250 g) as described by Schaefer and Mahoney (2013). Collars were programmed to collect location fixes every 2 hours. Prior to analyses, we subset GPS fixes into a discrete removed all erroneous and outlier GPS fixes following Bjørneraas et al. (2010). We did not collar all female caribou in the herd. However, we assumed that our sample of collared animals was random. Although associations between collared and uncollared animals were unrecorded, we assumed that our networks (see below) were unbiased representations of the relative degree of social association among all caribou.</w:t>
+        <w:t xml:space="preserve">We used GPS location data collected from Fogo Island caribou in 2018. Adult female caribou were immobilized and fitted with global positioning system (GPS) collars (Lotek Wireless Inc., Newmarket, ON, Canada, GPS4400M collars, 1,250 g) as described by Schaefer and Mahoney (2013). Collars were programmed to collect location fixes every 2 hours. Prior to analyses, we subset GPS fixes into a discrete removed all erroneous and outlier GPS fixes following Bjørneraas et al. (2010). We did not collar all female caribou in the herd; however, we assumed that our sample of collared animals was random.</w:t>
       </w:r>
     </w:p>
     <w:p>
@@ -297,20 +330,38 @@
     </w:p>
     <w:p>
       <w:pPr>
+        <w:pStyle w:val="FirstParagraph"/>
+      </w:pPr>
+      <w:r>
+        <w:t xml:space="preserve">Landscape classification data were provided by the Newfoundland and Labrador Wildlife Division. Available landcover classification included nine habitat types at 30 x 30m resolution. We distilled the landcover types into three broad categories: foraging habitat, open habitat, and closed habitat. Foraging habitat consisted of lichen habitat, open habitat consisted of wetland, rocky barrens, and anthropogenic habitat types, while closed habitat consisted of coniferous forest, conifer scrub, broadleaf forest, and mixed-wood forest habitat types. Water habitat was excluded from all subsequent analyses.</w:t>
+      </w:r>
+    </w:p>
+    <w:p>
+      <w:pPr>
         <w:pStyle w:val="Heading3"/>
       </w:pPr>
-      <w:bookmarkStart w:id="26" w:name="social-network-analysis"/>
-      <w:r>
-        <w:t xml:space="preserve">Social network analysis</w:t>
+      <w:bookmarkStart w:id="26" w:name="caribou-multilayer-social-networks"/>
+      <w:r>
+        <w:t xml:space="preserve">Caribou multilayer social networks</w:t>
       </w:r>
       <w:bookmarkEnd w:id="26"/>
     </w:p>
     <w:p>
       <w:pPr>
+        <w:pStyle w:val="Heading4"/>
+      </w:pPr>
+      <w:bookmarkStart w:id="27" w:name="network-types-and-construction-defining-layers-for-the-multilayer-network"/>
+      <w:r>
+        <w:t xml:space="preserve">Network types and construction (defining layers for the multilayer network)</w:t>
+      </w:r>
+      <w:bookmarkEnd w:id="27"/>
+    </w:p>
+    <w:p>
+      <w:pPr>
         <w:pStyle w:val="FirstParagraph"/>
       </w:pPr>
       <w:r>
-        <w:t xml:space="preserve">We used R package spatsoc (Robitaille et al. 2019) in</w:t>
+        <w:t xml:space="preserve">We generated seasonal multilayer social networks consisting of habitat-specific monolayers. Each layer was the social association network generated in one of three habitat types (lichen, open, and closed). For habitat-specific networks, all GPS relocations were assigned to the corresponding habitat type and proximity-based social network layers were generated using the R package spatsoc (Robitaille et al. 2019) in</w:t>
       </w:r>
       <w:r>
         <w:t xml:space="preserve"> </w:t>
@@ -325,7 +376,7 @@
         <w:t xml:space="preserve"> </w:t>
       </w:r>
       <w:r>
-        <w:t xml:space="preserve">(R CITATION) to generate proximity-based social networks (PBSN) from GPS telemetry data. We generated social networks for each herd in each season based on proximity of GPS fixes for individual caribou: we assumed association between two individuals if simultaneous GPS fixes (i.e., recorded within 5 minutes of each other) were within 50 m of one another (Lesmerises et al. 2018). We represented individuals in our networks by nodes and associations between individuals were represented by edges.</w:t>
+        <w:t xml:space="preserve">(R CITATION).</w:t>
       </w:r>
     </w:p>
     <w:p>
@@ -333,7 +384,7 @@
         <w:pStyle w:val="BodyText"/>
       </w:pPr>
       <w:r>
-        <w:t xml:space="preserve">We applied the</w:t>
+        <w:t xml:space="preserve">Within each habitat-specific monolayer network, we assumed individuals were associating if simultaneous GPS fixes (i.e., recorded within 5 minutes of each other) were within a given distance of one another. Typically for ungulates and other gregarious mammals, the</w:t>
       </w:r>
       <w:r>
         <w:t xml:space="preserve"> </w:t>
@@ -348,7 +399,45 @@
         <w:t xml:space="preserve">’</w:t>
       </w:r>
       <w:r>
-        <w:t xml:space="preserve">, where each discrete spatiotemporal GPS fix was buffered by 50 m and we considered individuals in the same group if 50 m buffers for two or more individuals were contiguous, even if some individuals within the buffer were not within 50 m of one another. Group assignment based on the chain rule has commonly been applied to gregarious mammals, including caribou (Peignier et al. 2019; Lesmerises et al. 2018). We weighted edges of social networks by the strength of association between dyads of caribou using the simple ratio index (SRI, Cairns and Schwager 1987):</w:t>
+        <w:t xml:space="preserve"> </w:t>
+      </w:r>
+      <w:r>
+        <w:t xml:space="preserve">is applied for group assignment. For GPS data, the chain rule is applied if discrete spatiotemporal GPS fixes buffered by a given distance formed a contiguous buffer for two or more individuals, even if some individuals within the buffer were not within the given distance of one another (Robitaille et al. 2019). Group assignment based on the chain rule has previously been applied to caribou at a distance of 50m (Peignier et al. 2019; Lesmerises et al. 2018). To assess the role of social scale in multilayer networks, we varied the threshold distance for group assignment between 5-500m (see</w:t>
+      </w:r>
+      <w:r>
+        <w:t xml:space="preserve"> </w:t>
+      </w:r>
+      <w:r>
+        <w:rPr>
+          <w:i/>
+        </w:rPr>
+        <w:t xml:space="preserve">Social scale</w:t>
+      </w:r>
+      <w:r>
+        <w:t xml:space="preserve"> </w:t>
+      </w:r>
+      <w:r>
+        <w:t xml:space="preserve">section below). In all networks, nodes represented individuals, intralayer edges represented associations between individuals in a given habitat type, and interlayer edges represented</w:t>
+      </w:r>
+      <w:r>
+        <w:t xml:space="preserve"> </w:t>
+      </w:r>
+      <w:r>
+        <w:rPr>
+          <w:b/>
+        </w:rPr>
+        <w:t xml:space="preserve">XXXX [ALEC??]</w:t>
+      </w:r>
+      <w:r>
+        <w:t xml:space="preserve">.</w:t>
+      </w:r>
+    </w:p>
+    <w:p>
+      <w:pPr>
+        <w:pStyle w:val="BodyText"/>
+      </w:pPr>
+      <w:r>
+        <w:t xml:space="preserve">We weighted edges of social networks by the strength of association between caribou using the simple ratio index (SRI, Cairns and Schwager 1987):</w:t>
       </w:r>
     </w:p>
     <w:p>
@@ -443,58 +532,522 @@
         <w:pStyle w:val="FirstParagraph"/>
       </w:pPr>
       <w:r>
-        <w:t xml:space="preserve">where x is the number of fixes where individuals A and B were within 50 m of each other, yA is the number of fixes from individual A when individual B did not have a simultaneous fix, yB is the number of fixes from individual B when individual A did not have a simultaneous fix, and yAB is the number of simultaneous fixes from individuals A and B that were separated by &gt;50 m (Farine &amp; Whitehead 2015). Social groups were designated if two or more individuals occurred within 50 m of one another at any given time point. We generated social networks with the igraph package in R, version 1.2.2 (Csárdi &amp; Nepusz 2006). For each network, we calculated graph strength, defined as the sum of the edge weights for each individual in each network. We considered graph strength generated from PBSNs as an index of sociality (i.e., social strength).</w:t>
+        <w:t xml:space="preserve">where x is the number of fixes where individuals A and B were within a given distance of each other, y</w:t>
+      </w:r>
+      <w:r>
+        <w:t xml:space="preserve">A</w:t>
+      </w:r>
+      <w:r>
+        <w:t xml:space="preserve"> </w:t>
+      </w:r>
+      <w:r>
+        <w:t xml:space="preserve">is the number of fixes from individual A when individual B did not have a simultaneous fix, y</w:t>
+      </w:r>
+      <w:r>
+        <w:t xml:space="preserve">B</w:t>
+      </w:r>
+      <w:r>
+        <w:t xml:space="preserve"> </w:t>
+      </w:r>
+      <w:r>
+        <w:t xml:space="preserve">is the number of fixes from individual B when individual A did not have a simultaneous fix, and y</w:t>
+      </w:r>
+      <w:r>
+        <w:t xml:space="preserve">AB</w:t>
+      </w:r>
+      <w:r>
+        <w:t xml:space="preserve"> </w:t>
+      </w:r>
+      <w:r>
+        <w:t xml:space="preserve">is the number of simultaneous fixes from individuals A and B that were separated by more than the given distance (Farine &amp; Whitehead 2015). Social groups were designated if two or more individuals occurred within a given distance of one another at any given time point.</w:t>
+      </w:r>
+    </w:p>
+    <w:p>
+      <w:pPr>
+        <w:pStyle w:val="BodyText"/>
+      </w:pPr>
+      <w:r>
+        <w:t xml:space="preserve">For each multilayer network, we calculated XXX metrics.These included four neighborhood-based metrics: degree centrality, multidegree, degree deviation, and neighbours as well as two multilayer [need better term here?] metrics: connective redundancy and relevance (see Glossary for definitions). GOING TO NEED MORE HERE (SEE SMITH-AGUILAR ET AL 2019 PAPER FOR REFERENCE ON EXPLAINING THESE).</w:t>
+      </w:r>
+    </w:p>
+    <w:p>
+      <w:pPr>
+        <w:pStyle w:val="BodyText"/>
+      </w:pPr>
+      <w:r>
+        <w:t xml:space="preserve">We generated all networks</w:t>
+      </w:r>
+      <w:r>
+        <w:t xml:space="preserve"> </w:t>
+      </w:r>
+      <w:r>
+        <w:t xml:space="preserve">Right now, we calculate mostly degree/neighborhood based metrics.</w:t>
+      </w:r>
+    </w:p>
+    <w:p>
+      <w:pPr>
+        <w:pStyle w:val="BodyText"/>
+      </w:pPr>
+      <w:r>
+        <w:t xml:space="preserve">Reference for extending degree centrality to multilayer, neighbors, connective redundancy and relevance: Berlingerio 2011</w:t>
+      </w:r>
+      <w:r>
+        <w:t xml:space="preserve"> </w:t>
+      </w:r>
+      <w:r>
+        <w:t xml:space="preserve">“</w:t>
+      </w:r>
+      <w:r>
+        <w:t xml:space="preserve">Foundations of multidimensional…</w:t>
+      </w:r>
+      <w:r>
+        <w:t xml:space="preserve">”</w:t>
+      </w:r>
+    </w:p>
+    <w:p>
+      <w:pPr>
+        <w:pStyle w:val="Compact"/>
+        <w:numPr>
+          <w:numId w:val="1001"/>
+          <w:ilvl w:val="0"/>
+        </w:numPr>
+      </w:pPr>
+      <w:r>
+        <w:t xml:space="preserve">Degree centrality</w:t>
+      </w:r>
+    </w:p>
+    <w:p>
+      <w:pPr>
+        <w:pStyle w:val="Compact"/>
+        <w:numPr>
+          <w:numId w:val="1001"/>
+          <w:ilvl w:val="0"/>
+        </w:numPr>
+      </w:pPr>
+      <w:r>
+        <w:t xml:space="preserve">Multidegree</w:t>
+      </w:r>
+    </w:p>
+    <w:p>
+      <w:pPr>
+        <w:numPr>
+          <w:numId w:val="1001"/>
+          <w:ilvl w:val="0"/>
+        </w:numPr>
+      </w:pPr>
+      <w:r>
+        <w:t xml:space="preserve">Degree deviation: standard deviation of degree across layers</w:t>
+      </w:r>
+    </w:p>
+    <w:p>
+      <w:pPr>
+        <w:numPr>
+          <w:numId w:val="1001"/>
+          <w:ilvl w:val="0"/>
+        </w:numPr>
+      </w:pPr>
+      <w:r>
+        <w:t xml:space="preserve">Neighbors/neighborhood (number of unique actors directly connected to each focal)</w:t>
+      </w:r>
+    </w:p>
+    <w:p>
+      <w:pPr>
+        <w:pStyle w:val="FirstParagraph"/>
+      </w:pPr>
+      <w:r>
+        <w:t xml:space="preserve">Neighbors = degree within a network layer</w:t>
+      </w:r>
+      <w:r>
+        <w:t xml:space="preserve"> </w:t>
+      </w:r>
+      <w:r>
+        <w:t xml:space="preserve">But across a multilayer network with multiple layers, some neighbors are repeated.</w:t>
+      </w:r>
+    </w:p>
+    <w:p>
+      <w:pPr>
+        <w:pStyle w:val="BodyText"/>
+      </w:pPr>
+      <w:r>
+        <w:t xml:space="preserve">So the difference between neighbors and degree is the basis for</w:t>
+      </w:r>
+    </w:p>
+    <w:p>
+      <w:pPr>
+        <w:numPr>
+          <w:numId w:val="1002"/>
+          <w:ilvl w:val="0"/>
+        </w:numPr>
+      </w:pPr>
+      <w:r>
+        <w:t xml:space="preserve">Connective redundancy: 1 - (neighborhood / degree) When connective redundancy is 0, all edges on all layers are necessary to preserve the social ties</w:t>
+      </w:r>
+    </w:p>
+    <w:p>
+      <w:pPr>
+        <w:numPr>
+          <w:numId w:val="1002"/>
+          <w:ilvl w:val="0"/>
+        </w:numPr>
+      </w:pPr>
+      <w:r>
+        <w:t xml:space="preserve">Relevance: neighborhood of specific layer / neighbourhood of full ml net. This is the proportion of neighbors present on the layer of focus. Comparing across, it tells you which layers are most important for each individual.</w:t>
+      </w:r>
+    </w:p>
+    <w:p>
+      <w:pPr>
+        <w:pStyle w:val="FirstParagraph"/>
+      </w:pPr>
+      <w:r>
+        <w:t xml:space="preserve">Then there will be some layer similarity. Right now it’s just a correlation of each season’s asnipe SRI matrix</w:t>
+      </w:r>
+    </w:p>
+    <w:p>
+      <w:pPr>
+        <w:pStyle w:val="BodyText"/>
+      </w:pPr>
+      <w:r>
+        <w:t xml:space="preserve">Finally, some weighted variables:</w:t>
+      </w:r>
+    </w:p>
+    <w:p>
+      <w:pPr>
+        <w:pStyle w:val="Compact"/>
+        <w:numPr>
+          <w:numId w:val="1003"/>
+          <w:ilvl w:val="0"/>
+        </w:numPr>
+      </w:pPr>
+      <w:r>
+        <w:t xml:space="preserve">eigenvector centrality, summed across layers as described in Boccaletti, Stefano, et al.</w:t>
+      </w:r>
+      <w:r>
+        <w:t xml:space="preserve"> </w:t>
+      </w:r>
+      <w:r>
+        <w:t xml:space="preserve">“</w:t>
+      </w:r>
+      <w:r>
+        <w:t xml:space="preserve">The structure and dynamics of multilayer networks.</w:t>
+      </w:r>
+      <w:r>
+        <w:t xml:space="preserve">”</w:t>
+      </w:r>
+      <w:r>
+        <w:t xml:space="preserve"> </w:t>
+      </w:r>
+      <w:r>
+        <w:t xml:space="preserve">Physics Reports 544.1 (2014): 1-122.</w:t>
+      </w:r>
+    </w:p>
+    <w:p>
+      <w:pPr>
+        <w:pStyle w:val="Heading3"/>
+      </w:pPr>
+      <w:bookmarkStart w:id="28" w:name="scale-in-multilayer-networks"/>
+      <w:r>
+        <w:t xml:space="preserve">Scale in multilayer networks</w:t>
+      </w:r>
+      <w:bookmarkEnd w:id="28"/>
+    </w:p>
+    <w:p>
+      <w:pPr>
+        <w:pStyle w:val="Heading4"/>
+      </w:pPr>
+      <w:bookmarkStart w:id="29" w:name="temporal-scale"/>
+      <w:r>
+        <w:t xml:space="preserve">Temporal scale</w:t>
+      </w:r>
+      <w:bookmarkEnd w:id="29"/>
+    </w:p>
+    <w:p>
+      <w:pPr>
+        <w:pStyle w:val="FirstParagraph"/>
+      </w:pPr>
+      <w:r>
+        <w:t xml:space="preserve">We altered the temporal scale of mutlilayer networks using a moving time-window approach to define seasons.</w:t>
+      </w:r>
+    </w:p>
+    <w:p>
+      <w:pPr>
+        <w:pStyle w:val="Compact"/>
+        <w:numPr>
+          <w:numId w:val="1004"/>
+          <w:ilvl w:val="0"/>
+        </w:numPr>
+      </w:pPr>
+      <w:r>
+        <w:t xml:space="preserve">time window length</w:t>
+      </w:r>
+    </w:p>
+    <w:p>
+      <w:pPr>
+        <w:pStyle w:val="FirstParagraph"/>
+      </w:pPr>
+      <w:r>
+        <w:t xml:space="preserve">Varying length of time window (used to define seasons). From 75 to 150 right now. Fixed start julian day for winter is day 1 and for summer is 215. Network layers for winter and summer are calculated for each window length.</w:t>
+      </w:r>
+    </w:p>
+    <w:p>
+      <w:pPr>
+        <w:pStyle w:val="Compact"/>
+        <w:numPr>
+          <w:numId w:val="1005"/>
+          <w:ilvl w:val="0"/>
+        </w:numPr>
+      </w:pPr>
+      <w:r>
+        <w:t xml:space="preserve">time window position</w:t>
+      </w:r>
+      <w:r>
+        <w:t xml:space="preserve"> </w:t>
+      </w:r>
+      <w:r>
+        <w:t xml:space="preserve">Varying position of time window (used to define seasons). Fixed length at 75. Window positions starting at 1, to + 75. So 1-75 is first iteration for winter and 75-150 is second iteration for</w:t>
+      </w:r>
+      <w:r>
+        <w:t xml:space="preserve"> </w:t>
+      </w:r>
+      <w:r>
+        <w:t xml:space="preserve">“</w:t>
+      </w:r>
+      <w:r>
+        <w:t xml:space="preserve">winter</w:t>
+      </w:r>
+      <w:r>
+        <w:t xml:space="preserve">”</w:t>
+      </w:r>
+      <w:r>
+        <w:t xml:space="preserve">. Same for summer, starting at 215. Network layers for each season are constructed.</w:t>
+      </w:r>
+    </w:p>
+    <w:p>
+      <w:pPr>
+        <w:pStyle w:val="Heading4"/>
+      </w:pPr>
+      <w:bookmarkStart w:id="30" w:name="spatial-scale"/>
+      <w:r>
+        <w:t xml:space="preserve">Spatial scale</w:t>
+      </w:r>
+      <w:bookmarkEnd w:id="30"/>
+    </w:p>
+    <w:p>
+      <w:pPr>
+        <w:pStyle w:val="FirstParagraph"/>
+      </w:pPr>
+      <w:r>
+        <w:t xml:space="preserve">To assess the influence of spatial scale on multilayer networks, we re-sampled our landcover classification map at varying scales. Specifically, we selected scales relevant to caribou ecology. We re-sampled landcover using the</w:t>
+      </w:r>
+      <w:r>
+        <w:t xml:space="preserve"> </w:t>
+      </w:r>
+      <w:r>
+        <w:rPr>
+          <w:rStyle w:val="VerbatimChar"/>
+        </w:rPr>
+        <w:t xml:space="preserve">grainchanger</w:t>
+      </w:r>
+      <w:r>
+        <w:t xml:space="preserve"> </w:t>
+      </w:r>
+      <w:r>
+        <w:rPr>
+          <w:b/>
+        </w:rPr>
+        <w:t xml:space="preserve">package</w:t>
+      </w:r>
+      <w:r>
+        <w:t xml:space="preserve"> </w:t>
+      </w:r>
+      <w:r>
+        <w:t xml:space="preserve">(Graham 2019) at</w:t>
+      </w:r>
+      <w:r>
+        <w:t xml:space="preserve"> </w:t>
+      </w:r>
+      <w:r>
+        <w:rPr>
+          <w:b/>
+        </w:rPr>
+        <w:t xml:space="preserve">five</w:t>
+      </w:r>
+      <w:r>
+        <w:t xml:space="preserve"> </w:t>
+      </w:r>
+      <w:r>
+        <w:t xml:space="preserve">scales: 100m, 250m, 500m, 1000m, 2500m. Sampling at 100 and 250m represents fine-scale decision making for caribou during foraging (REF), while re-sampling at 1000m and 2500m represents the scale at which caribou tend to select and avoid habitat (Bastille-Rousseau et al. 2017). Resampling occurred based on a modal moving window method, where</w:t>
+      </w:r>
+      <w:r>
+        <w:t xml:space="preserve"> </w:t>
+      </w:r>
+      <w:r>
+        <w:rPr>
+          <w:b/>
+        </w:rPr>
+        <w:t xml:space="preserve">XXXXX. [ALEC YOU’RE GOING TO HAVE TO ADD DETAIL HERE]</w:t>
+      </w:r>
+    </w:p>
+    <w:p>
+      <w:pPr>
+        <w:pStyle w:val="BodyText"/>
+      </w:pPr>
+      <w:r>
+        <w:t xml:space="preserve">For each landcover (the original resolution and modal resampled resolutions), seasonal network layers are combined in a multilayer network</w:t>
+      </w:r>
+      <w:r>
+        <w:t xml:space="preserve"> </w:t>
+      </w:r>
+    </w:p>
+    <w:p>
+      <w:pPr>
+        <w:pStyle w:val="Heading4"/>
+      </w:pPr>
+      <w:bookmarkStart w:id="31" w:name="altering-social-scale"/>
+      <w:r>
+        <w:t xml:space="preserve">Altering social scale</w:t>
+      </w:r>
+      <w:bookmarkEnd w:id="31"/>
+    </w:p>
+    <w:p>
+      <w:pPr>
+        <w:pStyle w:val="FirstParagraph"/>
+      </w:pPr>
+      <w:r>
+        <w:t xml:space="preserve">We altered social scale based on visual (short distance) and auditory (long distnace) sensory modalities of caribou (REF?). Specifically, we modified the distance threshold required for group assignment (see above) and re-assigned groups at incremental distance between 5-500m. For example, at the finest social scale, only individuals within 5m of one another were considered in the same group, whereas at the coarset social scale, only individuals within 500m of one another were considered in the same group.</w:t>
+      </w:r>
+    </w:p>
+    <w:p>
+      <w:pPr>
+        <w:pStyle w:val="Heading4"/>
+      </w:pPr>
+      <w:bookmarkStart w:id="32" w:name="altering-observational-scale"/>
+      <w:r>
+        <w:t xml:space="preserve">Altering observational scale</w:t>
+      </w:r>
+      <w:bookmarkEnd w:id="32"/>
+    </w:p>
+    <w:p>
+      <w:pPr>
+        <w:pStyle w:val="FirstParagraph"/>
+      </w:pPr>
+      <w:r>
+        <w:t xml:space="preserve">Studies of social network analysis vary in the number and frequency of observations as well as the data collection technique used to generate networks (Davis et al. 2018; Webber and Vander Wal 2019).</w:t>
+      </w:r>
+    </w:p>
+    <w:p>
+      <w:pPr>
+        <w:pStyle w:val="BodyText"/>
+      </w:pPr>
+      <w:r>
+        <w:t xml:space="preserve">Randomly select max number of observations - timegroups - (right now 750). For each iteration, include n observations for each season for all individuals. Subsequent iterations include nstep more (right now 25), along with previously included to remove stochasticity. Parallels with observation data.</w:t>
       </w:r>
     </w:p>
     <w:p>
       <w:pPr>
         <w:pStyle w:val="Heading2"/>
       </w:pPr>
-      <w:bookmarkStart w:id="27" w:name="scale-in-multilayer-networks-in-practice-case-study-results"/>
+      <w:bookmarkStart w:id="33" w:name="scale-in-multilayer-networks-in-practice-case-study-results"/>
       <w:r>
         <w:t xml:space="preserve">Scale in multilayer networks in practice: case study results</w:t>
       </w:r>
-      <w:bookmarkEnd w:id="27"/>
+      <w:bookmarkEnd w:id="33"/>
     </w:p>
     <w:p>
       <w:pPr>
         <w:pStyle w:val="Heading2"/>
       </w:pPr>
-      <w:bookmarkStart w:id="28" w:name="perspectives-to-advance-multilayer-networks"/>
+      <w:bookmarkStart w:id="34" w:name="perspectives-to-advance-multilayer-networks"/>
       <w:r>
         <w:t xml:space="preserve">Perspectives to advance multilayer networks</w:t>
       </w:r>
-      <w:bookmarkEnd w:id="28"/>
+      <w:bookmarkEnd w:id="34"/>
     </w:p>
     <w:p>
       <w:pPr>
         <w:pStyle w:val="Heading3"/>
       </w:pPr>
-      <w:bookmarkStart w:id="29" w:name="landscape-ecology"/>
+      <w:bookmarkStart w:id="35" w:name="landscape-ecology"/>
       <w:r>
         <w:t xml:space="preserve">Landscape ecology</w:t>
       </w:r>
-      <w:bookmarkEnd w:id="29"/>
+      <w:bookmarkEnd w:id="35"/>
     </w:p>
     <w:p>
       <w:pPr>
         <w:pStyle w:val="Heading3"/>
       </w:pPr>
-      <w:bookmarkStart w:id="30" w:name="individual-fitness-and-phenotypes"/>
+      <w:bookmarkStart w:id="36" w:name="individual-fitness-and-phenotypes"/>
       <w:r>
         <w:t xml:space="preserve">Individual fitness and phenotypes</w:t>
       </w:r>
-      <w:bookmarkEnd w:id="30"/>
+      <w:bookmarkEnd w:id="36"/>
+    </w:p>
+    <w:p>
+      <w:pPr>
+        <w:pStyle w:val="FirstParagraph"/>
+      </w:pPr>
+      <w:r>
+        <w:t xml:space="preserve">Social network positions are frequently used to represent the social environment that an individual experiences or their social phenotype, and they are increasingly linked to important fitness outcomes for individuals among species ranging from primates (e.g. Brent, Ruiz-Lambides, &amp; Platt, 2017; Thompson, 2019) to dolphins (e.g. Stanton &amp; Mann, 2012; Stanton, Gibson, &amp; Mann, 2011) to birds (e.g. McDonald, 2007; Royle, Pike, Heeb, Richner, &amp; Kolliker, 2012). But there are many ways that scale comes into play in determining how characteristics of an individual’s social network position are related to fitness that depend on the hypotheses being tested and logistical constraints. The two scales that repeatedly come across as important for understanding fitness consequences are temporal and social scale (Almeling, Hammerschmidt, Sennhenn-Reulen, Freund, &amp; Fischer, 2016; Berger, Lemaître, Allainé, Gaillard, &amp; Cohas, 2015; Brent et al., 2017).</w:t>
+      </w:r>
+    </w:p>
+    <w:p>
+      <w:pPr>
+        <w:pStyle w:val="BodyText"/>
+      </w:pPr>
+      <w:r>
+        <w:t xml:space="preserve">Social network structures depend on the time frame used to create them, which can make different networks difficult to compare (Castles et al., 2014). Furthermore, social network structures can vary by season and indicate social environments that an individual experiences (e.g. Brent, MacLarnon, Platt, &amp; Semple, 2013; Hamede, Bashford, McCallum, &amp; Jones, 2009; Holekamp, Smith, Strelioff, Van Horn, &amp; Watts, 2012), or they can be consistent across time, which can be used to reflect social phenotypes (Aplin et al., 2015; Stanley, Mettke-Hofmann, Hager, &amp; Shultz, 2018). Seasonal fluctuations have the potential to have disease transmission and fitness effects for individuals (Balasubramaniam et al., 2019; Chen et al., 2014).</w:t>
+      </w:r>
+    </w:p>
+    <w:p>
+      <w:pPr>
+        <w:pStyle w:val="BodyText"/>
+      </w:pPr>
+      <w:r>
+        <w:t xml:space="preserve">Additionally, in long-lived species especially, social network metrics of individuals can change over their lifetimes in ways that can have impacts on their reproductive success and longevity (Berger et al., 2015; Brent et al., 2017). These findings highlight the necessity to think carefully about the temporal scale that is meaningful for the proposed hypotheses, especially for understanding individual social phenotypes or environments and how they relate to that individual’s fitness. Further complicating the issue, social network metrics can change over stages of ontogeny, but individuals progress through development at different rates (Tarka, Guenther, Niemelä, Nakagawa, &amp; Noble, 2018). This variation can make defining appropriate temporal scales for testing the fitness implications of an individual’s social network position over different stages of ontogeny even more difficult. However, thinking about temporal scales at such a fine level can provide insights for important stages of development that may have otherwise been missed (CITE-myself??). However, multilayer networks provide a framework to test hypotheses about how social dynamics over time relate to fitness. Because of the non-independent nature of social interactions, especially over time, it is hard to test hypotheses about social dynamics with a suitable null control (Farine, 2017; Proskurnikov &amp; Tempo, 2017). Using the framework of multilayer networks, making layers of different temporal periods provides a way to make appropriate null models to test questions about the dynamics of an individual’s social network position over multiple aggregated time periods.</w:t>
+      </w:r>
+    </w:p>
+    <w:p>
+      <w:pPr>
+        <w:pStyle w:val="BodyText"/>
+      </w:pPr>
+      <w:r>
+        <w:t xml:space="preserve">Social scale is another major consideration for social network analysis, especially when thinking about different types of interactions and associations in the same analysis (Carter, Lee, &amp; Marshall, 2015; Castles et al., 2014; Farine, 2015). It is a common trope that individuals need to be associating in order to interact and an assumption that proximity is proxy for interacting (Farine, 2015). For instance, baboons need to be in proximity in order to groom each other, but this trope is only thinking about interactions that humans are most prone to seeing and valuing with our bias toward visual perception. Animals have certain interactions that do not require proximity such as long-distance vocalization and olfactory signals (Carter et al., 2015). With improved and more affordable technology, we can now start to understand some of these interactions that do not require proximity, particularly long-distance communication networks with devices like microphone arrays (Snijders &amp; Naguib, 2017). The multilayer network framework further enables researchers to look at these different social scales and test how good a proxy proximity is for various forms of interacting in a holistic way.</w:t>
+      </w:r>
+    </w:p>
+    <w:p>
+      <w:pPr>
+        <w:pStyle w:val="BodyText"/>
+      </w:pPr>
+      <w:r>
+        <w:t xml:space="preserve">These different social scales can have different fitness repercussions for individuals. Rhesus macaques (</w:t>
+      </w:r>
+      <w:r>
+        <w:rPr>
+          <w:i/>
+        </w:rPr>
+        <w:t xml:space="preserve">Macaca mulatta</w:t>
+      </w:r>
+      <w:r>
+        <w:t xml:space="preserve">) that had stronger, more stable associates and grooming partners but not more partners in general had greater survivorship than those who did not (Ellis, Snyder-Mackler, Ruiz-Lambides, Platt, &amp; Brent, 2019). This finding highlights the need to look at social network positions at both multiple temporal and social scales to understand the social positions and fitness repercussions of individuals, and multilayer networks provide an avenue to do so considering the whole social system rather than just one type of social interaction at a time, which is what has been done under most circumstances but is not very realistic.</w:t>
+      </w:r>
+    </w:p>
+    <w:p>
+      <w:pPr>
+        <w:pStyle w:val="BodyText"/>
+      </w:pPr>
+      <w:r>
+        <w:t xml:space="preserve">Multilayer networks further provide unique challenges and opportunities for understanding the social phenotypes and environments of individuals and their fitness outcomes. Picking the proper temporal scale is important but a challenge because all layers in the multilayer network should be made for the same time period, and the period needs to be long enough for each layer to have enough data for robust networks (Farine, 2017). These considerations may be limiting factors when answering questions that require timeframes that are relevant to different individuals. On the other hand, multilayer network metrics provide an opportunity to help simplify statistical models. Interactions that happen mere meters apart, proximity associations, and long-distance interactions can be encapsulated in one network to gain a single metric to describe the various social scales of an individual’s network position. This multilevel network metric would be a meaningful simplification of many network metrics that could help simplify statistical analyses and deal with the frequent correlations between social network metrics in different types of networks (Castles et al., 2014). This method could be an alternative to using PCA to simplify many social network metrics into one social phenotype (e.g. Foster et al., 2012; Oldham et al., 2019). Future analyses should explore the differences in how well each of these methods describe and predict fitness outcomes of the complex social network positions of individuals.</w:t>
+      </w:r>
     </w:p>
     <w:p>
       <w:pPr>
         <w:pStyle w:val="Heading3"/>
       </w:pPr>
-      <w:bookmarkStart w:id="31" w:name="movement-ecology-and-collective-movement"/>
+      <w:bookmarkStart w:id="37" w:name="movement-ecology-and-collective-movement"/>
       <w:r>
         <w:t xml:space="preserve">Movement ecology and collective movement</w:t>
       </w:r>
-      <w:bookmarkEnd w:id="31"/>
+      <w:bookmarkEnd w:id="37"/>
     </w:p>
     <w:p>
       <w:pPr>
@@ -857,11 +1410,295 @@
       </w:pPr>
     </w:lvl>
   </w:abstractNum>
+  <w:abstractNum w:abstractNumId="991">
+    <w:nsid w:val="ea454b4c"/>
+    <w:multiLevelType w:val="multilevel"/>
+    <w:lvl w:ilvl="0">
+      <w:numFmt w:val="bullet"/>
+      <w:lvlText w:val="•"/>
+      <w:lvlJc w:val="left"/>
+      <w:pPr>
+        <w:tabs>
+          <w:tab w:val="num" w:pos="0"/>
+        </w:tabs>
+        <w:ind w:left="480" w:hanging="480"/>
+      </w:pPr>
+    </w:lvl>
+    <w:lvl w:ilvl="1">
+      <w:numFmt w:val="bullet"/>
+      <w:lvlText w:val="–"/>
+      <w:lvlJc w:val="left"/>
+      <w:pPr>
+        <w:tabs>
+          <w:tab w:val="num" w:pos="720"/>
+        </w:tabs>
+        <w:ind w:left="1200" w:hanging="480"/>
+      </w:pPr>
+    </w:lvl>
+    <w:lvl w:ilvl="2">
+      <w:numFmt w:val="bullet"/>
+      <w:lvlText w:val="•"/>
+      <w:lvlJc w:val="left"/>
+      <w:pPr>
+        <w:tabs>
+          <w:tab w:val="num" w:pos="1440"/>
+        </w:tabs>
+        <w:ind w:left="1920" w:hanging="480"/>
+      </w:pPr>
+    </w:lvl>
+    <w:lvl w:ilvl="3">
+      <w:numFmt w:val="bullet"/>
+      <w:lvlText w:val="–"/>
+      <w:lvlJc w:val="left"/>
+      <w:pPr>
+        <w:tabs>
+          <w:tab w:val="num" w:pos="2160"/>
+        </w:tabs>
+        <w:ind w:left="2640" w:hanging="480"/>
+      </w:pPr>
+    </w:lvl>
+    <w:lvl w:ilvl="4">
+      <w:numFmt w:val="bullet"/>
+      <w:lvlText w:val="•"/>
+      <w:lvlJc w:val="left"/>
+      <w:pPr>
+        <w:tabs>
+          <w:tab w:val="num" w:pos="2880"/>
+        </w:tabs>
+        <w:ind w:left="3360" w:hanging="480"/>
+      </w:pPr>
+    </w:lvl>
+    <w:lvl w:ilvl="5">
+      <w:numFmt w:val="bullet"/>
+      <w:lvlText w:val="–"/>
+      <w:lvlJc w:val="left"/>
+      <w:pPr>
+        <w:tabs>
+          <w:tab w:val="num" w:pos="3600"/>
+        </w:tabs>
+        <w:ind w:left="4080" w:hanging="480"/>
+      </w:pPr>
+    </w:lvl>
+    <w:lvl w:ilvl="6">
+      <w:numFmt w:val="bullet"/>
+      <w:lvlText w:val="•"/>
+      <w:lvlJc w:val="left"/>
+      <w:pPr>
+        <w:tabs>
+          <w:tab w:val="num" w:pos="4320"/>
+        </w:tabs>
+        <w:ind w:left="4800" w:hanging="480"/>
+      </w:pPr>
+    </w:lvl>
+    <w:lvl w:ilvl="7">
+      <w:numFmt w:val="bullet"/>
+      <w:lvlText w:val="–"/>
+      <w:lvlJc w:val="left"/>
+      <w:pPr>
+        <w:tabs>
+          <w:tab w:val="num" w:pos="5040"/>
+        </w:tabs>
+        <w:ind w:left="5520" w:hanging="480"/>
+      </w:pPr>
+    </w:lvl>
+    <w:lvl w:ilvl="8">
+      <w:numFmt w:val="bullet"/>
+      <w:lvlText w:val="•"/>
+      <w:lvlJc w:val="left"/>
+      <w:pPr>
+        <w:tabs>
+          <w:tab w:val="num" w:pos="5760"/>
+        </w:tabs>
+        <w:ind w:left="6240" w:hanging="480"/>
+      </w:pPr>
+    </w:lvl>
+  </w:abstractNum>
+  <w:abstractNum w:abstractNumId="99411">
+    <w:nsid w:val="71315dca"/>
+    <w:multiLevelType w:val="multilevel"/>
+    <w:lvl w:ilvl="0">
+      <w:start w:val="1"/>
+      <w:numFmt w:val="decimal"/>
+      <w:lvlText w:val="%1."/>
+      <w:lvlJc w:val="left"/>
+      <w:pPr>
+        <w:tabs>
+          <w:tab w:val="num" w:pos="0"/>
+        </w:tabs>
+        <w:ind w:left="480" w:hanging="480"/>
+      </w:pPr>
+    </w:lvl>
+    <w:lvl w:ilvl="1">
+      <w:start w:val="1"/>
+      <w:numFmt w:val="decimal"/>
+      <w:lvlText w:val="%2."/>
+      <w:lvlJc w:val="left"/>
+      <w:pPr>
+        <w:tabs>
+          <w:tab w:val="num" w:pos="720"/>
+        </w:tabs>
+        <w:ind w:left="1200" w:hanging="480"/>
+      </w:pPr>
+    </w:lvl>
+    <w:lvl w:ilvl="2">
+      <w:start w:val="1"/>
+      <w:numFmt w:val="decimal"/>
+      <w:lvlText w:val="%3."/>
+      <w:lvlJc w:val="left"/>
+      <w:pPr>
+        <w:tabs>
+          <w:tab w:val="num" w:pos="1440"/>
+        </w:tabs>
+        <w:ind w:left="1920" w:hanging="480"/>
+      </w:pPr>
+    </w:lvl>
+    <w:lvl w:ilvl="3">
+      <w:start w:val="1"/>
+      <w:numFmt w:val="decimal"/>
+      <w:lvlText w:val="%4."/>
+      <w:lvlJc w:val="left"/>
+      <w:pPr>
+        <w:tabs>
+          <w:tab w:val="num" w:pos="2160"/>
+        </w:tabs>
+        <w:ind w:left="2640" w:hanging="480"/>
+      </w:pPr>
+    </w:lvl>
+    <w:lvl w:ilvl="4">
+      <w:start w:val="1"/>
+      <w:numFmt w:val="decimal"/>
+      <w:lvlText w:val="%5."/>
+      <w:lvlJc w:val="left"/>
+      <w:pPr>
+        <w:tabs>
+          <w:tab w:val="num" w:pos="2880"/>
+        </w:tabs>
+        <w:ind w:left="3360" w:hanging="480"/>
+      </w:pPr>
+    </w:lvl>
+    <w:lvl w:ilvl="5">
+      <w:start w:val="1"/>
+      <w:numFmt w:val="decimal"/>
+      <w:lvlText w:val="%6."/>
+      <w:lvlJc w:val="left"/>
+      <w:pPr>
+        <w:tabs>
+          <w:tab w:val="num" w:pos="3600"/>
+        </w:tabs>
+        <w:ind w:left="4080" w:hanging="480"/>
+      </w:pPr>
+    </w:lvl>
+    <w:lvl w:ilvl="6">
+      <w:start w:val="1"/>
+      <w:numFmt w:val="decimal"/>
+      <w:lvlText w:val="%7."/>
+      <w:lvlJc w:val="left"/>
+      <w:pPr>
+        <w:tabs>
+          <w:tab w:val="num" w:pos="4320"/>
+        </w:tabs>
+        <w:ind w:left="4800" w:hanging="480"/>
+      </w:pPr>
+    </w:lvl>
+    <w:lvl w:ilvl="7">
+      <w:start w:val="1"/>
+      <w:numFmt w:val="decimal"/>
+      <w:lvlText w:val="%8."/>
+      <w:lvlJc w:val="left"/>
+      <w:pPr>
+        <w:tabs>
+          <w:tab w:val="num" w:pos="5040"/>
+        </w:tabs>
+        <w:ind w:left="5520" w:hanging="480"/>
+      </w:pPr>
+    </w:lvl>
+    <w:lvl w:ilvl="8">
+      <w:start w:val="1"/>
+      <w:numFmt w:val="decimal"/>
+      <w:lvlText w:val="%9."/>
+      <w:lvlJc w:val="left"/>
+      <w:pPr>
+        <w:tabs>
+          <w:tab w:val="num" w:pos="5760"/>
+        </w:tabs>
+        <w:ind w:left="6240" w:hanging="480"/>
+      </w:pPr>
+    </w:lvl>
+  </w:abstractNum>
   <w:num w:numId="1000">
     <w:abstractNumId w:val="990"/>
   </w:num>
   <w:num w:numId="1000">
     <w:abstractNumId w:val="990"/>
+  </w:num>
+  <w:num w:numId="1001">
+    <w:abstractNumId w:val="991"/>
+  </w:num>
+  <w:num w:numId="1002">
+    <w:abstractNumId w:val="991"/>
+  </w:num>
+  <w:num w:numId="1003">
+    <w:abstractNumId w:val="991"/>
+  </w:num>
+  <w:num w:numId="1004">
+    <w:abstractNumId w:val="99411"/>
+    <w:lvlOverride w:ilvl="0">
+      <w:startOverride w:val="1"/>
+    </w:lvlOverride>
+    <w:lvlOverride w:ilvl="1">
+      <w:startOverride w:val="1"/>
+    </w:lvlOverride>
+    <w:lvlOverride w:ilvl="2">
+      <w:startOverride w:val="1"/>
+    </w:lvlOverride>
+    <w:lvlOverride w:ilvl="3">
+      <w:startOverride w:val="1"/>
+    </w:lvlOverride>
+    <w:lvlOverride w:ilvl="4">
+      <w:startOverride w:val="1"/>
+    </w:lvlOverride>
+    <w:lvlOverride w:ilvl="5">
+      <w:startOverride w:val="1"/>
+    </w:lvlOverride>
+    <w:lvlOverride w:ilvl="6">
+      <w:startOverride w:val="1"/>
+    </w:lvlOverride>
+    <w:lvlOverride w:ilvl="7">
+      <w:startOverride w:val="1"/>
+    </w:lvlOverride>
+    <w:lvlOverride w:ilvl="8">
+      <w:startOverride w:val="1"/>
+    </w:lvlOverride>
+  </w:num>
+  <w:num w:numId="1005">
+    <w:abstractNumId w:val="99411"/>
+    <w:lvlOverride w:ilvl="0">
+      <w:startOverride w:val="1"/>
+    </w:lvlOverride>
+    <w:lvlOverride w:ilvl="1">
+      <w:startOverride w:val="1"/>
+    </w:lvlOverride>
+    <w:lvlOverride w:ilvl="2">
+      <w:startOverride w:val="1"/>
+    </w:lvlOverride>
+    <w:lvlOverride w:ilvl="3">
+      <w:startOverride w:val="1"/>
+    </w:lvlOverride>
+    <w:lvlOverride w:ilvl="4">
+      <w:startOverride w:val="1"/>
+    </w:lvlOverride>
+    <w:lvlOverride w:ilvl="5">
+      <w:startOverride w:val="1"/>
+    </w:lvlOverride>
+    <w:lvlOverride w:ilvl="6">
+      <w:startOverride w:val="1"/>
+    </w:lvlOverride>
+    <w:lvlOverride w:ilvl="7">
+      <w:startOverride w:val="1"/>
+    </w:lvlOverride>
+    <w:lvlOverride w:ilvl="8">
+      <w:startOverride w:val="1"/>
+    </w:lvlOverride>
   </w:num>
 </w:numbering>
 </file>

</xml_diff>

<commit_message>
fix output options, render pdf + docx
</commit_message>
<xml_diff>
--- a/paper/manuscript.docx
+++ b/paper/manuscript.docx
@@ -167,6 +167,128 @@
     </w:p>
     <w:p>
       <w:pPr>
+        <w:pStyle w:val="Date"/>
+      </w:pPr>
+      <w:r>
+        <w:rPr>
+          <w:vertAlign w:val="superscript"/>
+        </w:rPr>
+        <w:t xml:space="preserve">1</w:t>
+      </w:r>
+      <w:r>
+        <w:t xml:space="preserve">Department</w:t>
+      </w:r>
+      <w:r>
+        <w:t xml:space="preserve"> </w:t>
+      </w:r>
+      <w:r>
+        <w:t xml:space="preserve">of</w:t>
+      </w:r>
+      <w:r>
+        <w:t xml:space="preserve"> </w:t>
+      </w:r>
+      <w:r>
+        <w:t xml:space="preserve">Biology,</w:t>
+      </w:r>
+      <w:r>
+        <w:t xml:space="preserve"> </w:t>
+      </w:r>
+      <w:r>
+        <w:t xml:space="preserve">Memorial</w:t>
+      </w:r>
+      <w:r>
+        <w:t xml:space="preserve"> </w:t>
+      </w:r>
+      <w:r>
+        <w:t xml:space="preserve">University</w:t>
+      </w:r>
+      <w:r>
+        <w:t xml:space="preserve"> </w:t>
+      </w:r>
+      <w:r>
+        <w:t xml:space="preserve">of</w:t>
+      </w:r>
+      <w:r>
+        <w:t xml:space="preserve"> </w:t>
+      </w:r>
+      <w:r>
+        <w:t xml:space="preserve">Newfoundland,</w:t>
+      </w:r>
+      <w:r>
+        <w:t xml:space="preserve"> </w:t>
+      </w:r>
+      <w:r>
+        <w:t xml:space="preserve">Canada;</w:t>
+      </w:r>
+      <w:r>
+        <w:t xml:space="preserve"> </w:t>
+      </w:r>
+      <w:r>
+        <w:rPr>
+          <w:vertAlign w:val="superscript"/>
+        </w:rPr>
+        <w:t xml:space="preserve">2</w:t>
+      </w:r>
+      <w:r>
+        <w:t xml:space="preserve">Cognitive</w:t>
+      </w:r>
+      <w:r>
+        <w:t xml:space="preserve"> </w:t>
+      </w:r>
+      <w:r>
+        <w:t xml:space="preserve">and</w:t>
+      </w:r>
+      <w:r>
+        <w:t xml:space="preserve"> </w:t>
+      </w:r>
+      <w:r>
+        <w:t xml:space="preserve">Behavioural</w:t>
+      </w:r>
+      <w:r>
+        <w:t xml:space="preserve"> </w:t>
+      </w:r>
+      <w:r>
+        <w:t xml:space="preserve">Ecology</w:t>
+      </w:r>
+      <w:r>
+        <w:t xml:space="preserve"> </w:t>
+      </w:r>
+      <w:r>
+        <w:t xml:space="preserve">Interdisciplinary</w:t>
+      </w:r>
+      <w:r>
+        <w:t xml:space="preserve"> </w:t>
+      </w:r>
+      <w:r>
+        <w:t xml:space="preserve">Program,</w:t>
+      </w:r>
+      <w:r>
+        <w:t xml:space="preserve"> </w:t>
+      </w:r>
+      <w:r>
+        <w:t xml:space="preserve">Memorial</w:t>
+      </w:r>
+      <w:r>
+        <w:t xml:space="preserve"> </w:t>
+      </w:r>
+      <w:r>
+        <w:t xml:space="preserve">University</w:t>
+      </w:r>
+      <w:r>
+        <w:t xml:space="preserve"> </w:t>
+      </w:r>
+      <w:r>
+        <w:t xml:space="preserve">of</w:t>
+      </w:r>
+      <w:r>
+        <w:t xml:space="preserve"> </w:t>
+      </w:r>
+      <w:r>
+        <w:t xml:space="preserve">Newfoundland</w:t>
+      </w:r>
+    </w:p>
+    <w:p>
+      <w:pPr>
         <w:pStyle w:val="Heading2"/>
       </w:pPr>
       <w:bookmarkStart w:id="20" w:name="abstract"/>
@@ -351,40 +473,37 @@
         <w:t xml:space="preserve"> </w:t>
       </w:r>
       <w:r>
-        <w:t xml:space="preserve">(</w:t>
-      </w:r>
-      <w:r>
-        <w:rPr>
-          <w:b/>
-        </w:rPr>
-        <w:t xml:space="preserve">???</w:t>
-      </w:r>
-      <w:r>
-        <w:t xml:space="preserve">)</w:t>
-      </w:r>
-      <w:r>
-        <w:t xml:space="preserve"> </w:t>
-      </w:r>
-      <w:r>
-        <w:t xml:space="preserve">(Levin 1992; Allen</w:t>
-      </w:r>
-      <w:r>
-        <w:t xml:space="preserve"> </w:t>
-      </w:r>
-      <w:r>
-        <w:t xml:space="preserve">et al. 2015). Animals are influenced across scales, through processes such as</w:t>
-      </w:r>
-      <w:r>
-        <w:t xml:space="preserve"> </w:t>
-      </w:r>
-      <w:r>
-        <w:t xml:space="preserve">species-specific as trophic interactions and resource availability (Legendre</w:t>
-      </w:r>
-      <w:r>
-        <w:t xml:space="preserve"> </w:t>
-      </w:r>
-      <w:r>
-        <w:t xml:space="preserve">1993; Chave 2013) and global climate and productivity (Field et al. 2009).</w:t>
+        <w:t xml:space="preserve">(Levin 1992; Allen and Hoekstra 2015)</w:t>
+      </w:r>
+      <w:r>
+        <w:t xml:space="preserve">. Animals are influenced across scales, through processes such as</w:t>
+      </w:r>
+      <w:r>
+        <w:t xml:space="preserve"> </w:t>
+      </w:r>
+      <w:r>
+        <w:t xml:space="preserve">species-specific as trophic interactions and resource availability</w:t>
+      </w:r>
+      <w:r>
+        <w:t xml:space="preserve"> </w:t>
+      </w:r>
+      <w:r>
+        <w:t xml:space="preserve">(Legendre 1993; Chave 2013)</w:t>
+      </w:r>
+      <w:r>
+        <w:t xml:space="preserve"> </w:t>
+      </w:r>
+      <w:r>
+        <w:t xml:space="preserve">and global climate and productivity</w:t>
+      </w:r>
+      <w:r>
+        <w:t xml:space="preserve"> </w:t>
+      </w:r>
+      <w:r>
+        <w:t xml:space="preserve">(Field et al. 2009)</w:t>
+      </w:r>
+      <w:r>
+        <w:t xml:space="preserve">.</w:t>
       </w:r>
       <w:r>
         <w:t xml:space="preserve"> </w:t>
@@ -396,37 +515,67 @@
         <w:t xml:space="preserve"> </w:t>
       </w:r>
       <w:r>
-        <w:t xml:space="preserve">(Elith et al. 2009), habitat selection (Mayor et al. 2007), and food webs</w:t>
-      </w:r>
-      <w:r>
-        <w:t xml:space="preserve"> </w:t>
-      </w:r>
-      <w:r>
-        <w:t xml:space="preserve">(Sugihara et al. 1989). Meanwhile, in the context of animal behaviour, certain</w:t>
-      </w:r>
-      <w:r>
-        <w:t xml:space="preserve"> </w:t>
-      </w:r>
-      <w:r>
-        <w:t xml:space="preserve">behaviours are scale dependent, for example, acoustic communication in birds</w:t>
-      </w:r>
-      <w:r>
-        <w:t xml:space="preserve"> </w:t>
-      </w:r>
-      <w:r>
-        <w:t xml:space="preserve">occurs over variable spatial scales (Luther 2009). We posit that animal</w:t>
-      </w:r>
-      <w:r>
-        <w:t xml:space="preserve"> </w:t>
-      </w:r>
-      <w:r>
-        <w:t xml:space="preserve">behaviour and, more specifically, the social environment that animals experience</w:t>
-      </w:r>
-      <w:r>
-        <w:t xml:space="preserve"> </w:t>
-      </w:r>
-      <w:r>
-        <w:t xml:space="preserve">must also be scale-dependent.</w:t>
+        <w:t xml:space="preserve">(Elith and Leathwick 2009)</w:t>
+      </w:r>
+      <w:r>
+        <w:t xml:space="preserve">, habitat selection</w:t>
+      </w:r>
+      <w:r>
+        <w:t xml:space="preserve"> </w:t>
+      </w:r>
+      <w:r>
+        <w:t xml:space="preserve">(Mayor et al. 2007)</w:t>
+      </w:r>
+      <w:r>
+        <w:t xml:space="preserve">, and food webs</w:t>
+      </w:r>
+      <w:r>
+        <w:t xml:space="preserve"> </w:t>
+      </w:r>
+      <w:r>
+        <w:t xml:space="preserve">(Sugihara, Schoenly, and Trombla 1989)</w:t>
+      </w:r>
+      <w:r>
+        <w:t xml:space="preserve">.</w:t>
+      </w:r>
+      <w:r>
+        <w:t xml:space="preserve"> </w:t>
+      </w:r>
+      <w:r>
+        <w:t xml:space="preserve">Meanwhile, in the context of animal behaviour, certain behaviours are scale</w:t>
+      </w:r>
+      <w:r>
+        <w:t xml:space="preserve"> </w:t>
+      </w:r>
+      <w:r>
+        <w:t xml:space="preserve">dependent, for example, acoustic communication in birds occurs over variable</w:t>
+      </w:r>
+      <w:r>
+        <w:t xml:space="preserve"> </w:t>
+      </w:r>
+      <w:r>
+        <w:t xml:space="preserve">spatial scales</w:t>
+      </w:r>
+      <w:r>
+        <w:t xml:space="preserve"> </w:t>
+      </w:r>
+      <w:r>
+        <w:t xml:space="preserve">(Luther 2009)</w:t>
+      </w:r>
+      <w:r>
+        <w:t xml:space="preserve">. We posit that animal behaviour and, more</w:t>
+      </w:r>
+      <w:r>
+        <w:t xml:space="preserve"> </w:t>
+      </w:r>
+      <w:r>
+        <w:t xml:space="preserve">specifically, the social environment that animals experience must also be</w:t>
+      </w:r>
+      <w:r>
+        <w:t xml:space="preserve"> </w:t>
+      </w:r>
+      <w:r>
+        <w:t xml:space="preserve">scale-dependent.</w:t>
       </w:r>
     </w:p>
     <w:p>
@@ -582,79 +731,79 @@
         <w:pStyle w:val="TextBody"/>
       </w:pPr>
       <w:r>
-        <w:t xml:space="preserve">Unlike traditional monolayer social networks,</w:t>
-      </w:r>
-      <w:r>
-        <w:t xml:space="preserve"> </w:t>
-      </w:r>
-      <w:r>
-        <w:t xml:space="preserve">multilayer networks explicitly consider social systems across contexts,</w:t>
-      </w:r>
-      <w:r>
-        <w:t xml:space="preserve"> </w:t>
-      </w:r>
-      <w:r>
-        <w:t xml:space="preserve">including scale-dependent contexts (Pilosof et al. 2017). Multilayer networks</w:t>
-      </w:r>
-      <w:r>
-        <w:t xml:space="preserve"> </w:t>
-      </w:r>
-      <w:r>
-        <w:t xml:space="preserve">are made up of multiple layers, each representing different classes of</w:t>
-      </w:r>
-      <w:r>
-        <w:t xml:space="preserve"> </w:t>
-      </w:r>
-      <w:r>
-        <w:t xml:space="preserve">individuals (e.g. male or female), types of behaviours (e.g. grooming,</w:t>
-      </w:r>
-      <w:r>
-        <w:t xml:space="preserve"> </w:t>
-      </w:r>
-      <w:r>
-        <w:t xml:space="preserve">travelling, or foraging), spatial areas (e.g. local or regional), or temporal</w:t>
-      </w:r>
-      <w:r>
-        <w:t xml:space="preserve"> </w:t>
-      </w:r>
-      <w:r>
-        <w:t xml:space="preserve">windows (e.g. daily or seasonal) (Kivela et al. 2014; Porter 2018). Multilayer</w:t>
-      </w:r>
-      <w:r>
-        <w:t xml:space="preserve"> </w:t>
-      </w:r>
-      <w:r>
-        <w:t xml:space="preserve">networks are relatively novel to studies of animal behaviour (Finn et al. 2019;</w:t>
-      </w:r>
-      <w:r>
-        <w:t xml:space="preserve"> </w:t>
-      </w:r>
-      <w:r>
-        <w:t xml:space="preserve">Silk et al. 2018), although they have been used to describe multidimensional</w:t>
-      </w:r>
-      <w:r>
-        <w:t xml:space="preserve"> </w:t>
-      </w:r>
-      <w:r>
-        <w:t xml:space="preserve">human social systems, complex transportation networks, and neural networks (Silk</w:t>
-      </w:r>
-      <w:r>
-        <w:t xml:space="preserve"> </w:t>
-      </w:r>
-      <w:r>
-        <w:t xml:space="preserve">et al. 2018). The role of scale within multilayer social networks remains</w:t>
-      </w:r>
-      <w:r>
-        <w:t xml:space="preserve"> </w:t>
-      </w:r>
-      <w:r>
-        <w:t xml:space="preserve">unexplored but provides a unique opportunity to develop novel understanding of</w:t>
-      </w:r>
-      <w:r>
-        <w:t xml:space="preserve"> </w:t>
-      </w:r>
-      <w:r>
-        <w:t xml:space="preserve">variation in the temporal or spatial scales associated with social systems.</w:t>
+        <w:t xml:space="preserve">Unlike traditional monolayer social networks, multilayer networks explicitly</w:t>
+      </w:r>
+      <w:r>
+        <w:t xml:space="preserve"> </w:t>
+      </w:r>
+      <w:r>
+        <w:t xml:space="preserve">consider social systems across contexts, including scale-dependent contexts</w:t>
+      </w:r>
+      <w:r>
+        <w:t xml:space="preserve"> </w:t>
+      </w:r>
+      <w:r>
+        <w:t xml:space="preserve">(Pilosof et al. 2017). Multilayer networks are made up of multiple layers, each</w:t>
+      </w:r>
+      <w:r>
+        <w:t xml:space="preserve"> </w:t>
+      </w:r>
+      <w:r>
+        <w:t xml:space="preserve">representing different classes of individuals (e.g. male or female), types of</w:t>
+      </w:r>
+      <w:r>
+        <w:t xml:space="preserve"> </w:t>
+      </w:r>
+      <w:r>
+        <w:t xml:space="preserve">behaviours (e.g. grooming, travelling, or foraging), spatial areas (e.g. local</w:t>
+      </w:r>
+      <w:r>
+        <w:t xml:space="preserve"> </w:t>
+      </w:r>
+      <w:r>
+        <w:t xml:space="preserve">or regional), or temporal windows (e.g. daily or seasonal) (Kivela et al. 2014;</w:t>
+      </w:r>
+      <w:r>
+        <w:t xml:space="preserve"> </w:t>
+      </w:r>
+      <w:r>
+        <w:t xml:space="preserve">Porter 2018). Multilayer networks are relatively novel to studies of animal</w:t>
+      </w:r>
+      <w:r>
+        <w:t xml:space="preserve"> </w:t>
+      </w:r>
+      <w:r>
+        <w:t xml:space="preserve">behaviour (Finn et al. 2019; Silk et al. 2018), although they have been used to</w:t>
+      </w:r>
+      <w:r>
+        <w:t xml:space="preserve"> </w:t>
+      </w:r>
+      <w:r>
+        <w:t xml:space="preserve">describe multidimensional human social systems, complex transportation networks,</w:t>
+      </w:r>
+      <w:r>
+        <w:t xml:space="preserve"> </w:t>
+      </w:r>
+      <w:r>
+        <w:t xml:space="preserve">and neural networks (Silk et al. 2018). The role of scale within multilayer</w:t>
+      </w:r>
+      <w:r>
+        <w:t xml:space="preserve"> </w:t>
+      </w:r>
+      <w:r>
+        <w:t xml:space="preserve">social networks remains unexplored but provides a unique opportunity to develop</w:t>
+      </w:r>
+      <w:r>
+        <w:t xml:space="preserve"> </w:t>
+      </w:r>
+      <w:r>
+        <w:t xml:space="preserve">novel understanding of variation in the temporal or spatial scales associated</w:t>
+      </w:r>
+      <w:r>
+        <w:t xml:space="preserve"> </w:t>
+      </w:r>
+      <w:r>
+        <w:t xml:space="preserve">with social systems.</w:t>
       </w:r>
     </w:p>
     <w:p>
@@ -689,19 +838,28 @@
         <w:t xml:space="preserve"> </w:t>
       </w:r>
       <w:r>
-        <w:t xml:space="preserve">Newfoundland, Canada (Peignier et al. 2019). We use this case study to address</w:t>
-      </w:r>
-      <w:r>
-        <w:t xml:space="preserve"> </w:t>
-      </w:r>
-      <w:r>
-        <w:t xml:space="preserve">two principal questions associated with scale-dependent multilayer networks.</w:t>
-      </w:r>
-      <w:r>
-        <w:t xml:space="preserve"> </w:t>
-      </w:r>
-      <w:r>
-        <w:t xml:space="preserve">First, to what degree does the social scale of relationships, spatial scale of</w:t>
+        <w:t xml:space="preserve">Newfoundland, Canada</w:t>
+      </w:r>
+      <w:r>
+        <w:t xml:space="preserve"> </w:t>
+      </w:r>
+      <w:r>
+        <w:t xml:space="preserve">(Peignier et al. 2019)</w:t>
+      </w:r>
+      <w:r>
+        <w:t xml:space="preserve">. We use this case study to address two</w:t>
+      </w:r>
+      <w:r>
+        <w:t xml:space="preserve"> </w:t>
+      </w:r>
+      <w:r>
+        <w:t xml:space="preserve">principal questions associated with scale-dependent multilayer networks. First,</w:t>
+      </w:r>
+      <w:r>
+        <w:t xml:space="preserve"> </w:t>
+      </w:r>
+      <w:r>
+        <w:t xml:space="preserve">to what degree does the social scale of relationships, spatial scale of</w:t>
       </w:r>
       <w:r>
         <w:t xml:space="preserve"> </w:t>
@@ -737,19 +895,22 @@
         <w:t xml:space="preserve"> </w:t>
       </w:r>
       <w:r>
-        <w:t xml:space="preserve">landscape ecology (Schneider 2009), individual fitness and phenotypes (Webber &amp;</w:t>
-      </w:r>
-      <w:r>
-        <w:t xml:space="preserve"> </w:t>
-      </w:r>
-      <w:r>
-        <w:t xml:space="preserve">Vander Wal 2018), and movement ecology and collective movement (Jolles et al.</w:t>
-      </w:r>
-      <w:r>
-        <w:t xml:space="preserve"> </w:t>
-      </w:r>
-      <w:r>
-        <w:t xml:space="preserve">2019).</w:t>
+        <w:t xml:space="preserve">landscape ecology (Schneider 2009)</w:t>
+      </w:r>
+      <w:r>
+        <w:t xml:space="preserve">, individual fitness and</w:t>
+      </w:r>
+      <w:r>
+        <w:t xml:space="preserve"> </w:t>
+      </w:r>
+      <w:r>
+        <w:t xml:space="preserve">phenotypes (Webber &amp; Vander Wal 2018), and movement ecology and collective</w:t>
+      </w:r>
+      <w:r>
+        <w:t xml:space="preserve"> </w:t>
+      </w:r>
+      <w:r>
+        <w:t xml:space="preserve">movement (Jolles et al. 2019).</w:t>
       </w:r>
     </w:p>
     <w:p>
@@ -838,326 +999,374 @@
         <w:t xml:space="preserve"> </w:t>
       </w:r>
       <w:r>
-        <w:t xml:space="preserve">networks based on temporal (seasonal), spatial (habitat type), and social</w:t>
-      </w:r>
-      <w:r>
-        <w:t xml:space="preserve"> </w:t>
-      </w:r>
-      <w:r>
-        <w:t xml:space="preserve">(visual and auditory perception). Caribou are gregarious ungulates with</w:t>
-      </w:r>
-      <w:r>
-        <w:t xml:space="preserve"> </w:t>
-      </w:r>
-      <w:r>
-        <w:t xml:space="preserve">fission-fusion dynamics (Lesmerises et al. 2018) that display temporal (Peignier</w:t>
-      </w:r>
-      <w:r>
-        <w:t xml:space="preserve"> </w:t>
-      </w:r>
-      <w:r>
-        <w:t xml:space="preserve">et al. 2019) and spatial (Webber et al. unpublished data) variation in social</w:t>
-      </w:r>
-      <w:r>
-        <w:t xml:space="preserve"> </w:t>
-      </w:r>
-      <w:r>
-        <w:t xml:space="preserve">networks. In winter, caribou dig holes in the snow, termed craters to access</w:t>
-      </w:r>
-      <w:r>
-        <w:t xml:space="preserve"> </w:t>
-      </w:r>
-      <w:r>
-        <w:t xml:space="preserve">forage (Bergerud 1974). As a result, caribou tend to occupy and re-use craters</w:t>
-      </w:r>
-      <w:r>
-        <w:t xml:space="preserve"> </w:t>
-      </w:r>
-      <w:r>
-        <w:t xml:space="preserve">once they are established and there is considerably less access to forage than</w:t>
-      </w:r>
-      <w:r>
-        <w:t xml:space="preserve"> </w:t>
-      </w:r>
-      <w:r>
-        <w:t xml:space="preserve">when the landscape is snow-free. Importantly, craters exist on the landscape at</w:t>
-      </w:r>
-      <w:r>
-        <w:t xml:space="preserve"> </w:t>
-      </w:r>
-      <w:r>
-        <w:t xml:space="preserve">multiple scales: the crater scale (a single crater), the feeding area scale</w:t>
-      </w:r>
-      <w:r>
-        <w:t xml:space="preserve"> </w:t>
-      </w:r>
-      <w:r>
-        <w:t xml:space="preserve">(multiple craters in close proximity), and the winter range scale (all craters</w:t>
-      </w:r>
-      <w:r>
-        <w:t xml:space="preserve"> </w:t>
-      </w:r>
-      <w:r>
-        <w:t xml:space="preserve">within an individual’s range) (Mayor et al. 2009). The distribution of forage</w:t>
-      </w:r>
-      <w:r>
-        <w:t xml:space="preserve"> </w:t>
-      </w:r>
-      <w:r>
-        <w:t xml:space="preserve">for caribou is therefore seasonally heterogeneous, with greater access in</w:t>
-      </w:r>
-      <w:r>
-        <w:t xml:space="preserve"> </w:t>
-      </w:r>
-      <w:r>
-        <w:t xml:space="preserve">snow-free seasons compared to winter as well as spatially heterogeneous in</w:t>
-      </w:r>
-      <w:r>
-        <w:t xml:space="preserve"> </w:t>
-      </w:r>
-      <w:r>
-        <w:t xml:space="preserve">winter because the distribution of craters on the landscape varies meaning that</w:t>
-      </w:r>
-      <w:r>
-        <w:t xml:space="preserve"> </w:t>
-      </w:r>
-      <w:r>
-        <w:t xml:space="preserve">access to vegetation in winter is highly variable for caribou. We therefore</w:t>
-      </w:r>
-      <w:r>
-        <w:t xml:space="preserve"> </w:t>
-      </w:r>
-      <w:r>
-        <w:t xml:space="preserve">partitioned data into two discrete seasons:</w:t>
-      </w:r>
-      <w:r>
-        <w:t xml:space="preserve"> </w:t>
+        <w:t xml:space="preserve">networks based on social (visual and auditory perception), spatial (habitat</w:t>
+      </w:r>
+      <w:r>
+        <w:t xml:space="preserve"> </w:t>
+      </w:r>
+      <w:r>
+        <w:t xml:space="preserve">type), and temporal (seasonal). Caribou are gregarious ungulates with</w:t>
+      </w:r>
+      <w:r>
+        <w:t xml:space="preserve"> </w:t>
+      </w:r>
+      <w:r>
+        <w:t xml:space="preserve">fission-fusion dynamics</w:t>
+      </w:r>
+      <w:r>
+        <w:t xml:space="preserve"> </w:t>
+      </w:r>
+      <w:r>
+        <w:t xml:space="preserve">(Lesmerises, Johnson, and St-Laurent 2018)</w:t>
+      </w:r>
+      <w:r>
+        <w:t xml:space="preserve"> </w:t>
+      </w:r>
+      <w:r>
+        <w:t xml:space="preserve">that display temporal</w:t>
+      </w:r>
+      <w:r>
+        <w:t xml:space="preserve"> </w:t>
+      </w:r>
+      <w:r>
+        <w:t xml:space="preserve">(Peignier et al. 2019)</w:t>
+      </w:r>
+      <w:r>
+        <w:t xml:space="preserve"> </w:t>
+      </w:r>
+      <w:r>
+        <w:t xml:space="preserve">and spatial (Webber et al. unpublished data) variation in</w:t>
+      </w:r>
+      <w:r>
+        <w:t xml:space="preserve"> </w:t>
+      </w:r>
+      <w:r>
+        <w:t xml:space="preserve">social networks. In winter, caribou dig holes in the snow, termed craters, to</w:t>
+      </w:r>
+      <w:r>
+        <w:t xml:space="preserve"> </w:t>
+      </w:r>
+      <w:r>
+        <w:t xml:space="preserve">access forage (Bergerud 1974)</w:t>
+      </w:r>
+      <w:r>
+        <w:t xml:space="preserve">. As a result, caribou tend to occupy</w:t>
+      </w:r>
+      <w:r>
+        <w:t xml:space="preserve"> </w:t>
+      </w:r>
+      <w:r>
+        <w:t xml:space="preserve">and re-use craters once they are established and there is considerably less</w:t>
+      </w:r>
+      <w:r>
+        <w:t xml:space="preserve"> </w:t>
+      </w:r>
+      <w:r>
+        <w:t xml:space="preserve">access to forage than when the landscape is snow-free. Importantly, craters</w:t>
+      </w:r>
+      <w:r>
+        <w:t xml:space="preserve"> </w:t>
+      </w:r>
+      <w:r>
+        <w:t xml:space="preserve">exist on the landscape at multiple scales: the crater scale (a single crater),</w:t>
+      </w:r>
+      <w:r>
+        <w:t xml:space="preserve"> </w:t>
+      </w:r>
+      <w:r>
+        <w:t xml:space="preserve">the feeding area scale (multiple craters in close proximity), and the winter</w:t>
+      </w:r>
+      <w:r>
+        <w:t xml:space="preserve"> </w:t>
+      </w:r>
+      <w:r>
+        <w:t xml:space="preserve">range scale (all craters within an individual’s range)</w:t>
+      </w:r>
+      <w:r>
+        <w:t xml:space="preserve"> </w:t>
+      </w:r>
+      <w:r>
+        <w:t xml:space="preserve">(Mayor et al. 2009)</w:t>
+      </w:r>
+      <w:r>
+        <w:t xml:space="preserve">. The</w:t>
+      </w:r>
+      <w:r>
+        <w:t xml:space="preserve"> </w:t>
+      </w:r>
+      <w:r>
+        <w:t xml:space="preserve">distribution of forage for caribou is therefore seasonally heterogeneous, with</w:t>
+      </w:r>
+      <w:r>
+        <w:t xml:space="preserve"> </w:t>
+      </w:r>
+      <w:r>
+        <w:t xml:space="preserve">greater access in snow-free seasons compared to winter as well as spatially</w:t>
+      </w:r>
+      <w:r>
+        <w:t xml:space="preserve"> </w:t>
+      </w:r>
+      <w:r>
+        <w:t xml:space="preserve">heterogeneous in winter because the distribution of craters on the landscape</w:t>
+      </w:r>
+      <w:r>
+        <w:t xml:space="preserve"> </w:t>
+      </w:r>
+      <w:r>
+        <w:t xml:space="preserve">varies meaning that access to vegetation in winter is highly variable for</w:t>
+      </w:r>
+      <w:r>
+        <w:t xml:space="preserve"> </w:t>
+      </w:r>
+      <w:r>
+        <w:t xml:space="preserve">caribou. We therefore partitioned data into two discrete seasons: summer (3</w:t>
+      </w:r>
+      <w:r>
+        <w:t xml:space="preserve"> </w:t>
+      </w:r>
+      <w:r>
+        <w:t xml:space="preserve">August - 20 September) and winter (1 January – 17 February) based on caribou</w:t>
+      </w:r>
+      <w:r>
+        <w:t xml:space="preserve"> </w:t>
+      </w:r>
+      <w:r>
+        <w:t xml:space="preserve">socioecology</w:t>
+      </w:r>
+      <w:r>
+        <w:t xml:space="preserve"> </w:t>
+      </w:r>
+      <w:r>
+        <w:t xml:space="preserve">(Peignier et al. 2019)</w:t>
+      </w:r>
+      <w:r>
+        <w:t xml:space="preserve">.</w:t>
+      </w:r>
+    </w:p>
+    <w:p>
+      <w:pPr>
+        <w:pStyle w:val="Heading3"/>
+      </w:pPr>
+      <w:bookmarkStart w:id="25" w:name="caribou-location-data"/>
+      <w:r>
+        <w:t xml:space="preserve">Caribou location data</w:t>
+      </w:r>
+      <w:bookmarkEnd w:id="25"/>
+    </w:p>
+    <w:p>
+      <w:pPr>
+        <w:pStyle w:val="FirstParagraph"/>
+      </w:pPr>
+      <w:r>
+        <w:t xml:space="preserve">We used GPS location data collected from Fogo Island caribou in 2017 and 2018.</w:t>
+      </w:r>
+      <w:r>
+        <w:t xml:space="preserve"> </w:t>
+      </w:r>
+      <w:r>
+        <w:t xml:space="preserve">Adult female caribou were immobilized and fitted with global positioning system</w:t>
+      </w:r>
+      <w:r>
+        <w:t xml:space="preserve"> </w:t>
+      </w:r>
+      <w:r>
+        <w:t xml:space="preserve">(GPS) collars (Lotek Wireless Inc., Newmarket, ON, Canada, GPS4400M collars,</w:t>
+      </w:r>
+      <w:r>
+        <w:t xml:space="preserve"> </w:t>
+      </w:r>
+      <w:r>
+        <w:t xml:space="preserve">1,250 g) as described by Schaefer and Mahoney (2013). Collars were programmed to</w:t>
+      </w:r>
+      <w:r>
+        <w:t xml:space="preserve"> </w:t>
+      </w:r>
+      <w:r>
+        <w:t xml:space="preserve">collect location fixes every 2 hours. Prior to analyses, we subset GPS fixes</w:t>
+      </w:r>
+      <w:r>
+        <w:t xml:space="preserve"> </w:t>
+      </w:r>
+      <w:r>
+        <w:t xml:space="preserve">into a discrete removed all erroneous and outlier GPS fixes following Bjørneraas</w:t>
+      </w:r>
+      <w:r>
+        <w:t xml:space="preserve"> </w:t>
+      </w:r>
+      <w:r>
+        <w:t xml:space="preserve">et al. (2010)</w:t>
+      </w:r>
+      <w:r>
+        <w:t xml:space="preserve">. We did not collar all female caribou in the herd;</w:t>
+      </w:r>
+      <w:r>
+        <w:t xml:space="preserve"> </w:t>
+      </w:r>
+      <w:r>
+        <w:t xml:space="preserve">however, we assumed that our sample of collared animals was random.</w:t>
+      </w:r>
+    </w:p>
+    <w:p>
+      <w:pPr>
+        <w:pStyle w:val="Heading3"/>
+      </w:pPr>
+      <w:bookmarkStart w:id="26" w:name="Xf5cc07a416b0b1e8223564019dafba76d841cf2"/>
+      <w:r>
+        <w:t xml:space="preserve">Landscape data and habitat classification</w:t>
+      </w:r>
+      <w:bookmarkEnd w:id="26"/>
+    </w:p>
+    <w:p>
+      <w:pPr>
+        <w:pStyle w:val="FirstParagraph"/>
+      </w:pPr>
+      <w:r>
+        <w:t xml:space="preserve">Landcover data were provided by the Newfoundland and Labrador Wildlife Division.</w:t>
+      </w:r>
+      <w:r>
+        <w:t xml:space="preserve"> </w:t>
+      </w:r>
+      <w:r>
+        <w:t xml:space="preserve">Available landcover classification included nine habitat types at</w:t>
+      </w:r>
+      <w:r>
+        <w:t xml:space="preserve"> </w:t>
+      </w:r>
+      <w:r>
+        <w:t xml:space="preserve"> </w:t>
+      </w:r>
+      <w:r>
+        <w:t xml:space="preserve">10m resolution. We reclassified the landcover types into three</w:t>
+      </w:r>
+      <w:r>
+        <w:t xml:space="preserve"> </w:t>
+      </w:r>
+      <w:r>
+        <w:t xml:space="preserve">categories: foraging habitat, open habitat, and forest habitat. Foraging habitat</w:t>
+      </w:r>
+      <w:r>
+        <w:t xml:space="preserve"> </w:t>
+      </w:r>
+      <w:r>
+        <w:t xml:space="preserve"> </w:t>
+      </w:r>
+      <w:r>
+        <w:t xml:space="preserve">consisted of lichen habitat, open habitat</w:t>
+      </w:r>
+      <w:r>
+        <w:t xml:space="preserve"> </w:t>
+      </w:r>
+      <w:r>
+        <w:t xml:space="preserve">consisted of wetland, rocky barrens, and anthropogenic habitat types, while</w:t>
+      </w:r>
+      <w:r>
+        <w:t xml:space="preserve"> </w:t>
+      </w:r>
+      <w:r>
+        <w:t xml:space="preserve">forest habitat consisted of coniferous forest, conifer scrub, broadleaf forest,</w:t>
+      </w:r>
+      <w:r>
+        <w:t xml:space="preserve"> </w:t>
+      </w:r>
+      <w:r>
+        <w:t xml:space="preserve">and mixed-wood forest habitat types. Water habitat was excluded from all</w:t>
+      </w:r>
+      <w:r>
+        <w:t xml:space="preserve"> </w:t>
+      </w:r>
+      <w:r>
+        <w:t xml:space="preserve">subsequent analyses.</w:t>
+      </w:r>
+      <w:r>
+        <w:t xml:space="preserve"> </w:t>
+      </w:r>
+    </w:p>
+    <w:p>
+      <w:pPr>
+        <w:pStyle w:val="Heading3"/>
+      </w:pPr>
+      <w:bookmarkStart w:id="27" w:name="caribou-multilayer-social-networks"/>
+      <w:r>
+        <w:t xml:space="preserve">Caribou multilayer social networks</w:t>
+      </w:r>
+      <w:bookmarkEnd w:id="27"/>
+    </w:p>
+    <w:p>
+      <w:pPr>
+        <w:pStyle w:val="Heading4"/>
+      </w:pPr>
+      <w:bookmarkStart w:id="28" w:name="X487bfe6506cd2eab445a4f8cb05c2d869011af6"/>
+      <w:r>
+        <w:t xml:space="preserve">Network types and construction (defining layers for the multilayer network)</w:t>
+      </w:r>
+      <w:bookmarkEnd w:id="28"/>
+    </w:p>
+    <w:p>
+      <w:pPr>
+        <w:pStyle w:val="FirstParagraph"/>
+      </w:pPr>
+      <w:r>
+        <w:t xml:space="preserve">We generated a multilayer social network consisting 16 individual nodes and two</w:t>
+      </w:r>
+      <w:r>
+        <w:t xml:space="preserve"> </w:t>
+      </w:r>
+      <w:r>
+        <w:t xml:space="preserve">aspects (season and landcover). Two season elementary-layers (winter and summer)</w:t>
+      </w:r>
+      <w:r>
+        <w:t xml:space="preserve"> </w:t>
+      </w:r>
+      <w:r>
+        <w:t xml:space="preserve">and three landcover elementary-layers (open, forest and lichen) combined for a</w:t>
+      </w:r>
+      <w:r>
+        <w:t xml:space="preserve"> </w:t>
+      </w:r>
+      <w:r>
+        <w:t xml:space="preserve">total of six layers. Layers were the social association network generated in</w:t>
+      </w:r>
+      <w:r>
+        <w:t xml:space="preserve"> </w:t>
+      </w:r>
+      <w:r>
+        <w:t xml:space="preserve">each season and landcover combination. Proximity-based social network layers</w:t>
+      </w:r>
+      <w:r>
+        <w:t xml:space="preserve"> </w:t>
+      </w:r>
+      <w:r>
+        <w:t xml:space="preserve">were generated using the R package</w:t>
       </w:r>
       <w:r>
         <w:t xml:space="preserve"> </w:t>
       </w:r>
       <w:r>
         <w:rPr>
-          <w:i/>
+          <w:rStyle w:val="VerbatimChar"/>
         </w:rPr>
-        <w:t xml:space="preserve">summer</w:t>
-      </w:r>
-      <w:r>
-        <w:rPr>
-          <w:i/>
-        </w:rPr>
-        <w:t xml:space="preserve"> </w:t>
-      </w:r>
-      <w:r>
-        <w:rPr>
-          <w:i/>
-        </w:rPr>
-        <w:t xml:space="preserve">(3 August - 17 October) and winter (1 January – 16 March)</w:t>
-      </w:r>
-      <w:r>
-        <w:t xml:space="preserve"> </w:t>
-      </w:r>
-      <w:r>
-        <w:t xml:space="preserve">based on caribou</w:t>
-      </w:r>
-      <w:r>
-        <w:t xml:space="preserve"> </w:t>
-      </w:r>
-      <w:r>
-        <w:t xml:space="preserve">socioecology (Peignier et al. 2019).</w:t>
-      </w:r>
-    </w:p>
-    <w:p>
-      <w:pPr>
-        <w:pStyle w:val="Heading3"/>
-      </w:pPr>
-      <w:bookmarkStart w:id="25" w:name="caribou-location-data"/>
-      <w:r>
-        <w:t xml:space="preserve">Caribou location data</w:t>
-      </w:r>
-      <w:bookmarkEnd w:id="25"/>
-    </w:p>
-    <w:p>
-      <w:pPr>
-        <w:pStyle w:val="FirstParagraph"/>
-      </w:pPr>
-      <w:r>
-        <w:t xml:space="preserve">We used GPS location data collected from Fogo Island caribou in 2018. Adult</w:t>
-      </w:r>
-      <w:r>
-        <w:t xml:space="preserve"> </w:t>
-      </w:r>
-      <w:r>
-        <w:t xml:space="preserve">female caribou were immobilized and fitted with global positioning system (GPS)</w:t>
-      </w:r>
-      <w:r>
-        <w:t xml:space="preserve"> </w:t>
-      </w:r>
-      <w:r>
-        <w:t xml:space="preserve">collars (Lotek Wireless Inc., Newmarket, ON, Canada, GPS4400M collars, 1,250 g)</w:t>
-      </w:r>
-      <w:r>
-        <w:t xml:space="preserve"> </w:t>
-      </w:r>
-      <w:r>
-        <w:t xml:space="preserve">as described by Schaefer and Mahoney (2013). Collars were programmed to collect</w:t>
-      </w:r>
-      <w:r>
-        <w:t xml:space="preserve"> </w:t>
-      </w:r>
-      <w:r>
-        <w:t xml:space="preserve">location fixes every 2 hours. Prior to analyses, we subset GPS fixes into a</w:t>
-      </w:r>
-      <w:r>
-        <w:t xml:space="preserve"> </w:t>
-      </w:r>
-      <w:r>
-        <w:t xml:space="preserve">discrete removed all erroneous and outlier GPS fixes following Bjørneraas et al.</w:t>
-      </w:r>
-      <w:r>
-        <w:t xml:space="preserve"> </w:t>
-      </w:r>
-      <w:r>
-        <w:t xml:space="preserve">(2010). We did not collar all female caribou in the herd; however, we assumed</w:t>
-      </w:r>
-      <w:r>
-        <w:t xml:space="preserve"> </w:t>
-      </w:r>
-      <w:r>
-        <w:t xml:space="preserve">that our sample of collared animals was random.</w:t>
-      </w:r>
-    </w:p>
-    <w:p>
-      <w:pPr>
-        <w:pStyle w:val="Heading3"/>
-      </w:pPr>
-      <w:bookmarkStart w:id="26" w:name="Xf5cc07a416b0b1e8223564019dafba76d841cf2"/>
-      <w:r>
-        <w:t xml:space="preserve">Landscape data and habitat classification</w:t>
-      </w:r>
-      <w:bookmarkEnd w:id="26"/>
-    </w:p>
-    <w:p>
-      <w:pPr>
-        <w:pStyle w:val="FirstParagraph"/>
-      </w:pPr>
-      <w:r>
-        <w:t xml:space="preserve">Landscape classification data were provided by the Newfoundland and Labrador</w:t>
-      </w:r>
-      <w:r>
-        <w:t xml:space="preserve"> </w:t>
-      </w:r>
-      <w:r>
-        <w:t xml:space="preserve">Wildlife Division. Available landcover classification included nine habitat</w:t>
-      </w:r>
-      <w:r>
-        <w:t xml:space="preserve"> </w:t>
-      </w:r>
-      <w:r>
-        <w:t xml:space="preserve">types at 30 x 30m resolution. We distilled the landcover types into three broad</w:t>
-      </w:r>
-      <w:r>
-        <w:t xml:space="preserve"> </w:t>
-      </w:r>
-      <w:r>
-        <w:t xml:space="preserve">categories: foraging habitat, open habitat, and forest habitat. Foraging habitat</w:t>
-      </w:r>
-      <w:r>
-        <w:t xml:space="preserve"> </w:t>
-      </w:r>
-      <w:r>
-        <w:t xml:space="preserve">consisted of lichen habitat, open habitat consisted of wetland, rocky barrens,</w:t>
-      </w:r>
-      <w:r>
-        <w:t xml:space="preserve"> </w:t>
-      </w:r>
-      <w:r>
-        <w:t xml:space="preserve">and anthropogenic habitat types, while forest habitat consisted of coniferous</w:t>
-      </w:r>
-      <w:r>
-        <w:t xml:space="preserve"> </w:t>
-      </w:r>
-      <w:r>
-        <w:t xml:space="preserve">forest, conifer scrub, broadleaf forest, and mixed-wood forest habitat types.</w:t>
-      </w:r>
-      <w:r>
-        <w:t xml:space="preserve"> </w:t>
-      </w:r>
-      <w:r>
-        <w:t xml:space="preserve">Water habitat was excluded from all subsequent analyses.</w:t>
-      </w:r>
-    </w:p>
-    <w:p>
-      <w:pPr>
-        <w:pStyle w:val="Heading3"/>
-      </w:pPr>
-      <w:bookmarkStart w:id="27" w:name="caribou-multilayer-social-networks"/>
-      <w:r>
-        <w:t xml:space="preserve">Caribou multilayer social networks</w:t>
-      </w:r>
-      <w:bookmarkEnd w:id="27"/>
-    </w:p>
-    <w:p>
-      <w:pPr>
-        <w:pStyle w:val="Heading4"/>
-      </w:pPr>
-      <w:bookmarkStart w:id="28" w:name="X487bfe6506cd2eab445a4f8cb05c2d869011af6"/>
-      <w:r>
-        <w:t xml:space="preserve">Network types and construction (defining layers for the multilayer network)</w:t>
-      </w:r>
-      <w:bookmarkEnd w:id="28"/>
-    </w:p>
-    <w:p>
-      <w:pPr>
-        <w:pStyle w:val="FirstParagraph"/>
-      </w:pPr>
-      <w:r>
-        <w:t xml:space="preserve">We generated seasonal multilayer social networks consisting of habitat-specific</w:t>
-      </w:r>
-      <w:r>
-        <w:t xml:space="preserve"> </w:t>
-      </w:r>
-      <w:r>
-        <w:t xml:space="preserve">monolayers. Each layer was the social association network generated in one of</w:t>
-      </w:r>
-      <w:r>
-        <w:t xml:space="preserve"> </w:t>
-      </w:r>
-      <w:r>
-        <w:t xml:space="preserve">three habitat types (lichen, open, and forest). For habitat-specific networks,</w:t>
-      </w:r>
-      <w:r>
-        <w:t xml:space="preserve"> </w:t>
-      </w:r>
-      <w:r>
-        <w:t xml:space="preserve">all GPS relocations were assigned to the corresponding habitat type and</w:t>
-      </w:r>
-      <w:r>
-        <w:t xml:space="preserve"> </w:t>
-      </w:r>
-      <w:r>
-        <w:t xml:space="preserve">proximity-based social network layers were generated using the R package spatsoc</w:t>
-      </w:r>
-      <w:r>
-        <w:t xml:space="preserve"> </w:t>
-      </w:r>
-      <w:r>
-        <w:t xml:space="preserve">(Robitaille et al. 2019) in</w:t>
-      </w:r>
-      <w:r>
-        <w:t xml:space="preserve"> </w:t>
-      </w:r>
-      <w:r>
-        <w:rPr>
-          <w:i/>
-        </w:rPr>
-        <w:t xml:space="preserve">R version</w:t>
-      </w:r>
-      <w:r>
-        <w:t xml:space="preserve"> </w:t>
-      </w:r>
-      <w:r>
-        <w:t xml:space="preserve">(R Core Team 2020).</w:t>
+        <w:t xml:space="preserve">spatsoc</w:t>
+      </w:r>
+      <w:r>
+        <w:t xml:space="preserve"> </w:t>
+      </w:r>
+      <w:r>
+        <w:t xml:space="preserve">(Robitaille, Webber, and Wal 2019)</w:t>
+      </w:r>
+      <w:r>
+        <w:t xml:space="preserve"> </w:t>
+      </w:r>
+      <w:r>
+        <w:t xml:space="preserve">in R version 3.6.1 (2019-07-05)</w:t>
+      </w:r>
+      <w:r>
+        <w:t xml:space="preserve"> </w:t>
+      </w:r>
+      <w:r>
+        <w:t xml:space="preserve">(R Core Team 2019)</w:t>
+      </w:r>
+      <w:r>
+        <w:t xml:space="preserve">.</w:t>
       </w:r>
     </w:p>
     <w:p>
@@ -1165,25 +1374,25 @@
         <w:pStyle w:val="TextBody"/>
       </w:pPr>
       <w:r>
-        <w:t xml:space="preserve">Within each habitat-specific monolayer network, we assumed individuals were</w:t>
-      </w:r>
-      <w:r>
-        <w:t xml:space="preserve"> </w:t>
-      </w:r>
-      <w:r>
-        <w:t xml:space="preserve">associating if simultaneous GPS fixes (i.e., recorded within 5 minutes of each</w:t>
-      </w:r>
-      <w:r>
-        <w:t xml:space="preserve"> </w:t>
-      </w:r>
-      <w:r>
-        <w:t xml:space="preserve">other) were within a given distance of one another. Typically for ungulates and</w:t>
-      </w:r>
-      <w:r>
-        <w:t xml:space="preserve"> </w:t>
-      </w:r>
-      <w:r>
-        <w:t xml:space="preserve">other gregarious mammals, the</w:t>
+        <w:t xml:space="preserve">Within each layer, we assumed individuals were associating if simultaneous GPS</w:t>
+      </w:r>
+      <w:r>
+        <w:t xml:space="preserve"> </w:t>
+      </w:r>
+      <w:r>
+        <w:t xml:space="preserve">fixes (i.e., recorded within 5 minutes of each other) were within a given</w:t>
+      </w:r>
+      <w:r>
+        <w:t xml:space="preserve"> </w:t>
+      </w:r>
+      <w:r>
+        <w:t xml:space="preserve">spatial distance of one another. Typically for ungulates and other gregarious</w:t>
+      </w:r>
+      <w:r>
+        <w:t xml:space="preserve"> </w:t>
+      </w:r>
+      <w:r>
+        <w:t xml:space="preserve">mammals, the</w:t>
       </w:r>
       <w:r>
         <w:t xml:space="preserve"> </w:t>
@@ -1201,61 +1410,73 @@
         <w:t xml:space="preserve"> </w:t>
       </w:r>
       <w:r>
-        <w:t xml:space="preserve">is applied for group assignment. For</w:t>
-      </w:r>
-      <w:r>
-        <w:t xml:space="preserve"> </w:t>
-      </w:r>
-      <w:r>
-        <w:t xml:space="preserve">GPS data, the chain rule is applied if discrete spatiotemporal GPS fixes</w:t>
-      </w:r>
-      <w:r>
-        <w:t xml:space="preserve"> </w:t>
-      </w:r>
-      <w:r>
-        <w:t xml:space="preserve">buffered by a given distance formed a contiguous buffer for two or more</w:t>
-      </w:r>
-      <w:r>
-        <w:t xml:space="preserve"> </w:t>
-      </w:r>
-      <w:r>
-        <w:t xml:space="preserve">individuals, even if some individuals within the buffer were not within the</w:t>
-      </w:r>
-      <w:r>
-        <w:t xml:space="preserve"> </w:t>
-      </w:r>
-      <w:r>
-        <w:t xml:space="preserve">given distance of one another (Robitaille et al. 2019). Group assignment based</w:t>
-      </w:r>
-      <w:r>
-        <w:t xml:space="preserve"> </w:t>
-      </w:r>
-      <w:r>
-        <w:t xml:space="preserve">on the chain rule has previously been applied to caribou at a distance of 50m</w:t>
-      </w:r>
-      <w:r>
-        <w:t xml:space="preserve"> </w:t>
-      </w:r>
-      <w:r>
-        <w:t xml:space="preserve">(Peignier et al. 2019; Lesmerises et al. 2018). In all networks, nodes</w:t>
-      </w:r>
-      <w:r>
-        <w:t xml:space="preserve"> </w:t>
-      </w:r>
-      <w:r>
-        <w:t xml:space="preserve">represented individuals, intralayer edges represented associations between</w:t>
-      </w:r>
-      <w:r>
-        <w:t xml:space="preserve"> </w:t>
-      </w:r>
-      <w:r>
-        <w:t xml:space="preserve">individuals in a given habitat type, and interlayer edges represented</w:t>
-      </w:r>
-      <w:r>
-        <w:t xml:space="preserve"> </w:t>
-      </w:r>
-      <w:r>
-        <w:t xml:space="preserve">connections between the same individuals across contexts.</w:t>
+        <w:t xml:space="preserve">is applied for group assignment. For GPS data, the</w:t>
+      </w:r>
+      <w:r>
+        <w:t xml:space="preserve"> </w:t>
+      </w:r>
+      <w:r>
+        <w:t xml:space="preserve">chain rule is applied if discrete spatiotemporal GPS fixes buffered by a given</w:t>
+      </w:r>
+      <w:r>
+        <w:t xml:space="preserve"> </w:t>
+      </w:r>
+      <w:r>
+        <w:t xml:space="preserve">distance formed a contiguous buffer for two or more individuals, even if some</w:t>
+      </w:r>
+      <w:r>
+        <w:t xml:space="preserve"> </w:t>
+      </w:r>
+      <w:r>
+        <w:t xml:space="preserve">individuals within the buffer were not within the given distance of one another</w:t>
+      </w:r>
+      <w:r>
+        <w:t xml:space="preserve"> </w:t>
+      </w:r>
+      <w:r>
+        <w:t xml:space="preserve">(Robitaille, Webber, and Wal 2019)</w:t>
+      </w:r>
+      <w:r>
+        <w:t xml:space="preserve">. Group assignment based on the chain rule has previously been</w:t>
+      </w:r>
+      <w:r>
+        <w:t xml:space="preserve"> </w:t>
+      </w:r>
+      <w:r>
+        <w:t xml:space="preserve">applied to caribou at a distance of 50m</w:t>
+      </w:r>
+      <w:r>
+        <w:t xml:space="preserve"> </w:t>
+      </w:r>
+      <w:r>
+        <w:t xml:space="preserve">(Peignier et al. 2019; Lesmerises, Johnson, and St-Laurent 2018)</w:t>
+      </w:r>
+      <w:r>
+        <w:t xml:space="preserve">. In</w:t>
+      </w:r>
+      <w:r>
+        <w:t xml:space="preserve"> </w:t>
+      </w:r>
+      <w:r>
+        <w:t xml:space="preserve">all networks, nodes represented individuals, intralayer edges represented</w:t>
+      </w:r>
+      <w:r>
+        <w:t xml:space="preserve"> </w:t>
+      </w:r>
+      <w:r>
+        <w:t xml:space="preserve">associations between individuals in a given habitat type and season, and</w:t>
+      </w:r>
+      <w:r>
+        <w:t xml:space="preserve"> </w:t>
+      </w:r>
+      <w:r>
+        <w:t xml:space="preserve">interlayer edges represented connections between the same individuals across</w:t>
+      </w:r>
+      <w:r>
+        <w:t xml:space="preserve"> </w:t>
+      </w:r>
+      <w:r>
+        <w:t xml:space="preserve">contexts.</w:t>
       </w:r>
     </w:p>
     <w:p>
@@ -1270,6 +1491,9 @@
       </w:r>
       <w:r>
         <w:t xml:space="preserve">caribou using the simple ratio index (SRI, Cairns and Schwager 1987):</w:t>
+      </w:r>
+      <w:r>
+        <w:t xml:space="preserve"> </w:t>
       </w:r>
     </w:p>
     <w:p>
@@ -1393,13 +1617,13 @@
         <w:t xml:space="preserve"> </w:t>
       </w:r>
       <w:r>
-        <w:t xml:space="preserve">is the number of fixes from individual A</w:t>
-      </w:r>
-      <w:r>
-        <w:t xml:space="preserve"> </w:t>
-      </w:r>
-      <w:r>
-        <w:t xml:space="preserve">when individual B did not have a simultaneous fix,</w:t>
+        <w:t xml:space="preserve">is the number of fixes from individual A when</w:t>
+      </w:r>
+      <w:r>
+        <w:t xml:space="preserve"> </w:t>
+      </w:r>
+      <w:r>
+        <w:t xml:space="preserve">individual B did not have a simultaneous fix,</w:t>
       </w:r>
       <w:r>
         <w:t xml:space="preserve"> </w:t>
@@ -1422,19 +1646,13 @@
         <w:t xml:space="preserve"> </w:t>
       </w:r>
       <w:r>
-        <w:t xml:space="preserve">is the number</w:t>
-      </w:r>
-      <w:r>
-        <w:t xml:space="preserve"> </w:t>
-      </w:r>
-      <w:r>
-        <w:t xml:space="preserve">of fixes from individual B when individual A did not have a simultaneous fix,</w:t>
-      </w:r>
-      <w:r>
-        <w:t xml:space="preserve"> </w:t>
-      </w:r>
-      <w:r>
-        <w:t xml:space="preserve">and</w:t>
+        <w:t xml:space="preserve">is the number of fixes</w:t>
+      </w:r>
+      <w:r>
+        <w:t xml:space="preserve"> </w:t>
+      </w:r>
+      <w:r>
+        <w:t xml:space="preserve">from individual B when individual A did not have a simultaneous fix, and</w:t>
       </w:r>
       <w:r>
         <w:t xml:space="preserve"> </w:t>
@@ -1460,25 +1678,34 @@
         <w:t xml:space="preserve"> </w:t>
       </w:r>
       <w:r>
-        <w:t xml:space="preserve">is the number of simultaneous fixes from individuals A and B</w:t>
-      </w:r>
-      <w:r>
-        <w:t xml:space="preserve"> </w:t>
-      </w:r>
-      <w:r>
-        <w:t xml:space="preserve">that were separated by more than the given distance (Farine &amp; Whitehead 2015).</w:t>
-      </w:r>
-      <w:r>
-        <w:t xml:space="preserve"> </w:t>
-      </w:r>
-      <w:r>
-        <w:t xml:space="preserve">Social groups were designated if two or more individuals occurred within a given</w:t>
-      </w:r>
-      <w:r>
-        <w:t xml:space="preserve"> </w:t>
-      </w:r>
-      <w:r>
-        <w:t xml:space="preserve">distance of one another at any given time point.</w:t>
+        <w:t xml:space="preserve">is the number of simultaneous fixes from individuals A and B that were</w:t>
+      </w:r>
+      <w:r>
+        <w:t xml:space="preserve"> </w:t>
+      </w:r>
+      <w:r>
+        <w:t xml:space="preserve">separated by more than the given distance</w:t>
+      </w:r>
+      <w:r>
+        <w:t xml:space="preserve"> </w:t>
+      </w:r>
+      <w:r>
+        <w:t xml:space="preserve">(Farine and Whitehead 2015)</w:t>
+      </w:r>
+      <w:r>
+        <w:t xml:space="preserve">. Social groups were</w:t>
+      </w:r>
+      <w:r>
+        <w:t xml:space="preserve"> </w:t>
+      </w:r>
+      <w:r>
+        <w:t xml:space="preserve">designated if two or more individuals occurred within a given distance of one</w:t>
+      </w:r>
+      <w:r>
+        <w:t xml:space="preserve"> </w:t>
+      </w:r>
+      <w:r>
+        <w:t xml:space="preserve">another at any given time point.</w:t>
       </w:r>
     </w:p>
     <w:p>
@@ -1644,43 +1871,43 @@
         <w:t xml:space="preserve"> </w:t>
       </w:r>
       <w:r>
-        <w:t xml:space="preserve">distnace) sensory modalities of caribou</w:t>
-      </w:r>
-      <w:r>
-        <w:t xml:space="preserve"> </w:t>
-      </w:r>
-      <w:r>
-        <w:t xml:space="preserve">. Specifically, we modified the</w:t>
-      </w:r>
-      <w:r>
-        <w:t xml:space="preserve"> </w:t>
-      </w:r>
-      <w:r>
-        <w:t xml:space="preserve">distance threshold required for group assignment (see above) and re-assigned</w:t>
-      </w:r>
-      <w:r>
-        <w:t xml:space="preserve"> </w:t>
-      </w:r>
-      <w:r>
-        <w:t xml:space="preserve">groups at incremental distance between 5-500m. For example, at the finest social</w:t>
-      </w:r>
-      <w:r>
-        <w:t xml:space="preserve"> </w:t>
-      </w:r>
-      <w:r>
-        <w:t xml:space="preserve">scale, only individuals within 5m of one another were considered in the same</w:t>
-      </w:r>
-      <w:r>
-        <w:t xml:space="preserve"> </w:t>
-      </w:r>
-      <w:r>
-        <w:t xml:space="preserve">group, whereas at the coarset social scale, only individuals within 500m of one</w:t>
-      </w:r>
-      <w:r>
-        <w:t xml:space="preserve"> </w:t>
-      </w:r>
-      <w:r>
-        <w:t xml:space="preserve">another were considered in the same group.</w:t>
+        <w:t xml:space="preserve">distance) sensory modalities of caribou</w:t>
+      </w:r>
+      <w:r>
+        <w:t xml:space="preserve"> </w:t>
+      </w:r>
+      <w:r>
+        <w:t xml:space="preserve">. Specifically, we modified</w:t>
+      </w:r>
+      <w:r>
+        <w:t xml:space="preserve"> </w:t>
+      </w:r>
+      <w:r>
+        <w:t xml:space="preserve">the spatial distance threshold required for group assignment (see above) and</w:t>
+      </w:r>
+      <w:r>
+        <w:t xml:space="preserve"> </w:t>
+      </w:r>
+      <w:r>
+        <w:t xml:space="preserve">re-assigned groups at incremental distance between 5-500m. For example, at the</w:t>
+      </w:r>
+      <w:r>
+        <w:t xml:space="preserve"> </w:t>
+      </w:r>
+      <w:r>
+        <w:t xml:space="preserve">finest social scale, only individuals within 5m of one another were considered</w:t>
+      </w:r>
+      <w:r>
+        <w:t xml:space="preserve"> </w:t>
+      </w:r>
+      <w:r>
+        <w:t xml:space="preserve">in the same group, whereas at the coarsest social scale, individuals within 500m</w:t>
+      </w:r>
+      <w:r>
+        <w:t xml:space="preserve"> </w:t>
+      </w:r>
+      <w:r>
+        <w:t xml:space="preserve">of one another were considered in the same group.</w:t>
       </w:r>
     </w:p>
     <w:p>
@@ -1698,19 +1925,19 @@
         <w:pStyle w:val="FirstParagraph"/>
       </w:pPr>
       <w:r>
-        <w:t xml:space="preserve">To assess the influence of spatial scale on multilayer networks, we re-sampled</w:t>
-      </w:r>
-      <w:r>
-        <w:t xml:space="preserve"> </w:t>
-      </w:r>
-      <w:r>
-        <w:t xml:space="preserve">our landcover classification map at varying scales. Specifically, we selected</w:t>
-      </w:r>
-      <w:r>
-        <w:t xml:space="preserve"> </w:t>
-      </w:r>
-      <w:r>
-        <w:t xml:space="preserve">scales relevant to caribou ecology. We re-sampled landcover using the</w:t>
+        <w:t xml:space="preserve">To assess the influence of spatial scale on multilayer networks, we aggregated</w:t>
+      </w:r>
+      <w:r>
+        <w:t xml:space="preserve"> </w:t>
+      </w:r>
+      <w:r>
+        <w:t xml:space="preserve">our landcover classification map at varying scales relevant to caribou ecology.</w:t>
+      </w:r>
+      <w:r>
+        <w:t xml:space="preserve"> </w:t>
+      </w:r>
+      <w:r>
+        <w:t xml:space="preserve">We aggregated the 10m landcover raster using the R package</w:t>
       </w:r>
       <w:r>
         <w:t xml:space="preserve"> </w:t>
@@ -1725,87 +1952,58 @@
         <w:t xml:space="preserve"> </w:t>
       </w:r>
       <w:r>
-        <w:rPr>
-          <w:b/>
-        </w:rPr>
-        <w:t xml:space="preserve">package</w:t>
-      </w:r>
-      <w:r>
-        <w:t xml:space="preserve"> </w:t>
-      </w:r>
-      <w:r>
-        <w:t xml:space="preserve">(Graham 2019) at</w:t>
-      </w:r>
-      <w:r>
-        <w:t xml:space="preserve"> </w:t>
-      </w:r>
-      <w:r>
-        <w:rPr>
-          <w:b/>
-        </w:rPr>
-        <w:t xml:space="preserve">five</w:t>
-      </w:r>
-      <w:r>
-        <w:t xml:space="preserve"> </w:t>
-      </w:r>
-      <w:r>
-        <w:t xml:space="preserve">scales: 100m, 250m, 500m,</w:t>
-      </w:r>
-      <w:r>
-        <w:t xml:space="preserve"> </w:t>
-      </w:r>
-      <w:r>
-        <w:t xml:space="preserve">1000m, 2500m. Sampling at 100 and 250m represents fine-scale decision making for</w:t>
-      </w:r>
-      <w:r>
-        <w:t xml:space="preserve"> </w:t>
-      </w:r>
-      <w:r>
-        <w:t xml:space="preserve">caribou during foraging</w:t>
-      </w:r>
-      <w:r>
-        <w:t xml:space="preserve"> </w:t>
-      </w:r>
-      <w:r>
-        <w:t xml:space="preserve">, while re-sampling at 1000m and 2500m represents</w:t>
-      </w:r>
-      <w:r>
-        <w:t xml:space="preserve"> </w:t>
-      </w:r>
-      <w:r>
-        <w:t xml:space="preserve">the scale at which caribou tend to select and avoid habitat (Bastille-Rousseau</w:t>
-      </w:r>
-      <w:r>
-        <w:t xml:space="preserve"> </w:t>
-      </w:r>
-      <w:r>
-        <w:t xml:space="preserve">et al. 2017). Resampling occurred based on a modal moving window method, where</w:t>
-      </w:r>
-      <w:r>
-        <w:t xml:space="preserve"> </w:t>
-      </w:r>
-      <w:r>
-        <w:rPr>
-          <w:b/>
-        </w:rPr>
-        <w:t xml:space="preserve">XXXXX. [ALEC YOU’RE GOING TO HAVE TO ADD DETAIL HERE]</w:t>
-      </w:r>
-    </w:p>
-    <w:p>
-      <w:pPr>
-        <w:pStyle w:val="TextBody"/>
-      </w:pPr>
-      <w:r>
-        <w:t xml:space="preserve">For each landcover (the original resolution and modal resampled resolutions),</w:t>
-      </w:r>
-      <w:r>
-        <w:t xml:space="preserve"> </w:t>
-      </w:r>
-      <w:r>
-        <w:t xml:space="preserve">seasonal network layers are combined in a multilayer network</w:t>
-      </w:r>
-      <w:r>
-        <w:t xml:space="preserve"> </w:t>
+        <w:t xml:space="preserve">(L. Graham 2019)</w:t>
+      </w:r>
+      <w:r>
+        <w:t xml:space="preserve"> </w:t>
+      </w:r>
+      <w:r>
+        <w:t xml:space="preserve">at five scales: 100m, 250m, 500m, and 1000m. Aggregation occurred</w:t>
+      </w:r>
+      <w:r>
+        <w:t xml:space="preserve"> </w:t>
+      </w:r>
+      <w:r>
+        <w:t xml:space="preserve">using a modal moving window method using a circular window corresponding to the</w:t>
+      </w:r>
+      <w:r>
+        <w:t xml:space="preserve"> </w:t>
+      </w:r>
+      <w:r>
+        <w:t xml:space="preserve">above scales</w:t>
+      </w:r>
+      <w:r>
+        <w:t xml:space="preserve"> </w:t>
+      </w:r>
+      <w:r>
+        <w:t xml:space="preserve">(L. J. Graham et al. 2019)</w:t>
+      </w:r>
+      <w:r>
+        <w:t xml:space="preserve">. 10m and 100m represents fine-scale decision making</w:t>
+      </w:r>
+      <w:r>
+        <w:t xml:space="preserve"> </w:t>
+      </w:r>
+      <w:r>
+        <w:t xml:space="preserve">for caribou during foraging</w:t>
+      </w:r>
+      <w:r>
+        <w:t xml:space="preserve"> </w:t>
+      </w:r>
+      <w:r>
+        <w:t xml:space="preserve">, while re-sampling at 500m and 1000m</w:t>
+      </w:r>
+      <w:r>
+        <w:t xml:space="preserve"> </w:t>
+      </w:r>
+      <w:r>
+        <w:t xml:space="preserve">represents the scale at which caribou tend to select and avoid habitat</w:t>
+      </w:r>
+      <w:r>
+        <w:t xml:space="preserve"> </w:t>
+      </w:r>
+      <w:r>
+        <w:t xml:space="preserve">(Bastille-Rousseau et al. 2017).</w:t>
       </w:r>
     </w:p>
     <w:p>
@@ -1823,13 +2021,13 @@
         <w:pStyle w:val="FirstParagraph"/>
       </w:pPr>
       <w:r>
-        <w:t xml:space="preserve">We altered the temporal scale of mutlilayer networks using a moving time-window</w:t>
-      </w:r>
-      <w:r>
-        <w:t xml:space="preserve"> </w:t>
-      </w:r>
-      <w:r>
-        <w:t xml:space="preserve">approach to define seasons.</w:t>
+        <w:t xml:space="preserve">We altered the temporal scale of multilayer networks using a moving time-window</w:t>
+      </w:r>
+      <w:r>
+        <w:t xml:space="preserve"> </w:t>
+      </w:r>
+      <w:r>
+        <w:t xml:space="preserve">approach to define seasons and</w:t>
       </w:r>
     </w:p>
     <w:p>
@@ -2085,7 +2283,7 @@
         </w:numPr>
       </w:pPr>
       <w:r>
-        <w:t xml:space="preserve">Neighbors: number of unique individuals adjacent to each actor. Considered in</w:t>
+        <w:t xml:space="preserve">Neighbours: number of unique individuals adjacent to each actor. Considered in</w:t>
       </w:r>
       <w:r>
         <w:t xml:space="preserve"> </w:t>
@@ -2102,13 +2300,13 @@
         </w:numPr>
       </w:pPr>
       <w:r>
-        <w:t xml:space="preserve">Neighborhood: number of unique individuals across all layers. High</w:t>
-      </w:r>
-      <w:r>
-        <w:t xml:space="preserve"> </w:t>
-      </w:r>
-      <w:r>
-        <w:t xml:space="preserve">neighborhood = a high number of unique individuals connected to an actor.</w:t>
+        <w:t xml:space="preserve">Neighbourhood: number of unique individuals across all layers. High</w:t>
+      </w:r>
+      <w:r>
+        <w:t xml:space="preserve"> </w:t>
+      </w:r>
+      <w:r>
+        <w:t xml:space="preserve">neighbourhood = a high number of unique individuals connected to an actor.</w:t>
       </w:r>
     </w:p>
     <w:p>
@@ -2119,13 +2317,13 @@
         </w:numPr>
       </w:pPr>
       <w:r>
-        <w:t xml:space="preserve">Relevance: layer centric metric, corresponding to the number of neighbors on a</w:t>
-      </w:r>
-      <w:r>
-        <w:t xml:space="preserve"> </w:t>
-      </w:r>
-      <w:r>
-        <w:t xml:space="preserve">layer divided by the total neighborhood for each actor. High relevance means</w:t>
+        <w:t xml:space="preserve">Relevance: layer centric metric, corresponding to the number of neighbours on a</w:t>
+      </w:r>
+      <w:r>
+        <w:t xml:space="preserve"> </w:t>
+      </w:r>
+      <w:r>
+        <w:t xml:space="preserve">layer divided by the total neighbourhood for each actor. High relevance means</w:t>
       </w:r>
       <w:r>
         <w:t xml:space="preserve"> </w:t>
@@ -2137,13 +2335,13 @@
         <w:t xml:space="preserve"> </w:t>
       </w:r>
       <w:r>
-        <w:t xml:space="preserve">relevance means this layer does not contribute many neighbors to an individuals</w:t>
-      </w:r>
-      <w:r>
-        <w:t xml:space="preserve"> </w:t>
-      </w:r>
-      <w:r>
-        <w:t xml:space="preserve">overall neighborhood.</w:t>
+        <w:t xml:space="preserve">relevance means this layer does not contribute many neighbours to an individuals</w:t>
+      </w:r>
+      <w:r>
+        <w:t xml:space="preserve"> </w:t>
+      </w:r>
+      <w:r>
+        <w:t xml:space="preserve">overall neighbourhood.</w:t>
       </w:r>
     </w:p>
     <w:p>
@@ -2154,7 +2352,7 @@
         </w:numPr>
       </w:pPr>
       <w:r>
-        <w:t xml:space="preserve">Connective redundancy: the total multilayer neighborhood divided by the</w:t>
+        <w:t xml:space="preserve">Connective redundancy: the total multilayer neighbourhood divided by the</w:t>
       </w:r>
       <w:r>
         <w:t xml:space="preserve"> </w:t>
@@ -2189,7 +2387,7 @@
         </w:numPr>
       </w:pPr>
       <w:r>
-        <w:t xml:space="preserve">Layer similarily: how similar each layer is (Brodka 2018). Pearson’s</w:t>
+        <w:t xml:space="preserve">Layer similarity: how similar each layer is (Brodka 2018). Pearson’s</w:t>
       </w:r>
       <w:r>
         <w:t xml:space="preserve"> </w:t>
@@ -2223,7 +2421,7 @@
           <wp:inline>
             <wp:extent cx="5486400" cy="4220307"/>
             <wp:effectExtent b="0" l="0" r="0" t="0"/>
-            <wp:docPr descr="Figure 2: varying scale in landcover resolution. For each landcover resolution (10m, 100m, 250m, 500m and 1000m), ultilayer networks were constructed for each landcover class (open, forest and lichen) across two seasons (winter and summer) and four network metrics calculated. A) Similarity of landcover network layers between seasons (e.g.: open summer compared to open winter) showed different responses to changing landcover scale with an increase in similarity for forest layers at 250m and decrease in similarity for open layers at 250m. Note that lichen layer similarity is not shown because individuals did not interact in lichen habitats greater greater than 10m landcover resolution. B) Mean connective redundancy across individuals showed a decreasing trend with increasing landcover resolution. C) Mean layer relevance and D) mean graph strength across individuals showed sparse connectivity in summer compared to winter networks and a decrease in winter lichen layer relevance at higher landcover resolutions." title="" id="1" name="Picture"/>
+            <wp:docPr descr="Figure 2: varying scale in landcover resolution. For each landcover resolution (10m, 100m, 250m, 500m and 1000m), multilayer networks were constructed for each landcover class (open, forest and lichen) across two seasons (winter and summer) and four network metrics calculated. A) Similarity of landcover network layers between seasons (e.g.: open summer compared to open winter) showed different responses to changing landcover scale with an increase in similarity for forest layers at 250m and decrease in similarity for open layers at 250m. Note that lichen layer similarity is not shown because individuals did not interact in lichen habitats greater greater than 10m landcover resolution. B) Mean connective redundancy across individuals showed a decreasing trend with increasing landcover resolution. C) Mean layer relevance and D) mean graph strength across individuals showed sparse connectivity in summer compared to winter networks and a decrease in winter lichen layer relevance at higher landcover resolutions." title="" id="1" name="Picture"/>
             <a:graphic>
               <a:graphicData uri="http://schemas.openxmlformats.org/drawingml/2006/picture">
                 <pic:pic>
@@ -2266,7 +2464,7 @@
         <w:pStyle w:val="ImageCaption"/>
       </w:pPr>
       <w:r>
-        <w:t xml:space="preserve">Figure 2: varying scale in landcover resolution. For each landcover resolution (10m, 100m, 250m, 500m and 1000m), ultilayer networks were constructed for each landcover class (open, forest and lichen) across two seasons (winter and summer) and four network metrics calculated. A) Similarity of landcover network layers between seasons (e.g.: open summer compared to open winter) showed different responses to changing landcover scale with an increase in similarity for forest layers at 250m and decrease in similarity for open layers at 250m. Note that lichen layer similarity is not shown because individuals did not interact in lichen habitats greater greater than 10m landcover resolution. B) Mean connective redundancy across individuals showed a decreasing trend with increasing landcover resolution. C) Mean layer relevance and D) mean graph strength across individuals showed sparse connectivity in summer compared to winter networks and a decrease in winter lichen layer relevance at higher landcover resolutions.</w:t>
+        <w:t xml:space="preserve">Figure 2: varying scale in landcover resolution. For each landcover resolution (10m, 100m, 250m, 500m and 1000m), multilayer networks were constructed for each landcover class (open, forest and lichen) across two seasons (winter and summer) and four network metrics calculated. A) Similarity of landcover network layers between seasons (e.g.: open summer compared to open winter) showed different responses to changing landcover scale with an increase in similarity for forest layers at 250m and decrease in similarity for open layers at 250m. Note that lichen layer similarity is not shown because individuals did not interact in lichen habitats greater greater than 10m landcover resolution. B) Mean connective redundancy across individuals showed a decreasing trend with increasing landcover resolution. C) Mean layer relevance and D) mean graph strength across individuals showed sparse connectivity in summer compared to winter networks and a decrease in winter lichen layer relevance at higher landcover resolutions.</w:t>
       </w:r>
     </w:p>
     <w:p>
@@ -2446,7 +2644,7 @@
           <wp:inline>
             <wp:extent cx="5486400" cy="4220307"/>
             <wp:effectExtent b="0" l="0" r="0" t="0"/>
-            <wp:docPr descr="Figure 4: varying scale in time window length. For each time windown length (of a sequence from 40 to 100 by 5), multilayer networks were constructed for each landcover class (open, forest and lichen) across two seasons (winter and summer) and four network metrics calculated. A) Similarity of landcover network layers between seasons (e.g.: open summer compared to open winter) showed increasing similarity consistent across landcover layers with increasing window length. B) Mean connective redundancy across individuals increased rapidly between 5m and 50m reaching a plateau around 0.65 before decrease between 400m and 500m. C) Mean layer relevance was relatively stable across social thresholds for each season and landcover layer. D) Mean graph strength across individuals showed an increase for winter network layers at 50m through 500m while summer network layers remained consistently sparse." title="" id="1" name="Picture"/>
+            <wp:docPr descr="Figure 4: varying scale in time window length. For each time window length (of a sequence from 40 to 100 by 5), multilayer networks were constructed for each landcover class (open, forest and lichen) across two seasons (winter and summer) and four network metrics calculated. A) Similarity of landcover network layers between seasons (e.g.: open summer compared to open winter) showed increasing similarity consistent across landcover layers with increasing window length. B) Mean connective redundancy across individuals increased rapidly between 5m and 50m reaching a plateau around 0.65 before decrease between 400m and 500m. C) Mean layer relevance was relatively stable across social thresholds for each season and landcover layer. D) Mean graph strength across individuals showed an increase for winter network layers at 50m through 500m while summer network layers remained consistently sparse." title="" id="1" name="Picture"/>
             <a:graphic>
               <a:graphicData uri="http://schemas.openxmlformats.org/drawingml/2006/picture">
                 <pic:pic>
@@ -2489,7 +2687,7 @@
         <w:pStyle w:val="ImageCaption"/>
       </w:pPr>
       <w:r>
-        <w:t xml:space="preserve">Figure 4: varying scale in time window length. For each time windown length (of a sequence from 40 to 100 by 5), multilayer networks were constructed for each landcover class (open, forest and lichen) across two seasons (winter and summer) and four network metrics calculated. A) Similarity of landcover network layers between seasons (e.g.: open summer compared to open winter) showed increasing similarity consistent across landcover layers with increasing window length. B) Mean connective redundancy across individuals increased rapidly between 5m and 50m reaching a plateau around 0.65 before decrease between 400m and 500m. C) Mean layer relevance was relatively stable across social thresholds for each season and landcover layer. D) Mean graph strength across individuals showed an increase for winter network layers at 50m through 500m while summer network layers remained consistently sparse.</w:t>
+        <w:t xml:space="preserve">Figure 4: varying scale in time window length. For each time window length (of a sequence from 40 to 100 by 5), multilayer networks were constructed for each landcover class (open, forest and lichen) across two seasons (winter and summer) and four network metrics calculated. A) Similarity of landcover network layers between seasons (e.g.: open summer compared to open winter) showed increasing similarity consistent across landcover layers with increasing window length. B) Mean connective redundancy across individuals increased rapidly between 5m and 50m reaching a plateau around 0.65 before decrease between 400m and 500m. C) Mean layer relevance was relatively stable across social thresholds for each season and landcover layer. D) Mean graph strength across individuals showed an increase for winter network layers at 50m through 500m while summer network layers remained consistently sparse.</w:t>
       </w:r>
     </w:p>
     <w:p>
@@ -2537,7 +2735,7 @@
           <wp:inline>
             <wp:extent cx="5486400" cy="4220307"/>
             <wp:effectExtent b="0" l="0" r="0" t="0"/>
-            <wp:docPr descr="Figure 5: varying scale in number of observations. For each iteration, a number of observations (10-485 observations in steps of 25) were selected from the complete dataset to construct multilayer networks with layers defined by each landcover class (open, forest and lichen) across two seasons (winter and summer) and four network metrics calculated. A) Similarity of landcover network layers between seasons (e.g.: open summer compared to open winter) showed a stabilizing layer similarity at 200 observations for forest and 300 observations for lichen and open. B) Mean connective redundancy across individuals increased with increasing number of observations, with a decreasing rate of increase around 100 observations. C) Mean layer relevance across individuals increased for winter layers and slightly increased for summer layers. D) Mean graph strength across individuals varied for winter layers becoming relatively stable at 200 observations and remained sparse throughout for summer layers." title="" id="1" name="Picture"/>
+            <wp:docPr descr="Figure 5: varying scale in number of observations. For each iteration, a number of observations (10-485 observations in steps of 25) were selected from the complete data set to construct multilayer networks with layers defined by each landcover class (open, forest and lichen) across two seasons (winter and summer) and four network metrics calculated. A) Similarity of landcover network layers between seasons (e.g.: open summer compared to open winter) showed a stabilizing layer similarity at 200 observations for forest and 300 observations for lichen and open. B) Mean connective redundancy across individuals increased with increasing number of observations, with a decreasing rate of increase around 100 observations. C) Mean layer relevance across individuals increased for winter layers and slightly increased for summer layers. D) Mean graph strength across individuals varied for winter layers becoming relatively stable at 200 observations and remained sparse throughout for summer layers." title="" id="1" name="Picture"/>
             <a:graphic>
               <a:graphicData uri="http://schemas.openxmlformats.org/drawingml/2006/picture">
                 <pic:pic>
@@ -2580,7 +2778,7 @@
         <w:pStyle w:val="ImageCaption"/>
       </w:pPr>
       <w:r>
-        <w:t xml:space="preserve">Figure 5: varying scale in number of observations. For each iteration, a number of observations (10-485 observations in steps of 25) were selected from the complete dataset to construct multilayer networks with layers defined by each landcover class (open, forest and lichen) across two seasons (winter and summer) and four network metrics calculated. A) Similarity of landcover network layers between seasons (e.g.: open summer compared to open winter) showed a stabilizing layer similarity at 200 observations for forest and 300 observations for lichen and open. B) Mean connective redundancy across individuals increased with increasing number of observations, with a decreasing rate of increase around 100 observations. C) Mean layer relevance across individuals increased for winter layers and slightly increased for summer layers. D) Mean graph strength across individuals varied for winter layers becoming relatively stable at 200 observations and remained sparse throughout for summer layers.</w:t>
+        <w:t xml:space="preserve">Figure 5: varying scale in number of observations. For each iteration, a number of observations (10-485 observations in steps of 25) were selected from the complete data set to construct multilayer networks with layers defined by each landcover class (open, forest and lichen) across two seasons (winter and summer) and four network metrics calculated. A) Similarity of landcover network layers between seasons (e.g.: open summer compared to open winter) showed a stabilizing layer similarity at 200 observations for forest and 300 observations for lichen and open. B) Mean connective redundancy across individuals increased with increasing number of observations, with a decreasing rate of increase around 100 observations. C) Mean layer relevance across individuals increased for winter layers and slightly increased for summer layers. D) Mean graph strength across individuals varied for winter layers becoming relatively stable at 200 observations and remained sparse throughout for summer layers.</w:t>
       </w:r>
     </w:p>
     <w:p>
@@ -2640,7 +2838,7 @@
           <wp:inline>
             <wp:extent cx="5486400" cy="4220307"/>
             <wp:effectExtent b="0" l="0" r="0" t="0"/>
-            <wp:docPr descr="Figure 6: varying scale in time window position. For each time windown position (of a sequence from 1 to 48), the time window used to define seasons was shifted and multilayer networks were constructed for each landcover class (open, forest and lichen) across two seasons (winter and summer) and four network metrics calculated. A) Similarity of landcover network layers between seasons (e.g.: open summer compared to open winter) showed increasing similarity consistent across landcover layers with increasing window length. B) Mean connective redundancy across individuals increased between window position 12 through 48 due to increased connectivity in the summer network layers. C) Mean layer relevance decreased for winter layers and increased for summer layers, showing greater connectivity in summer layers at later window positions. D) Mean graph strength across individuals increased in summer network layers at window position 25 and increased between window position 20 and 40 for winter network layers." title="" id="1" name="Picture"/>
+            <wp:docPr descr="Figure 6: varying scale in time window position. For each time window position (of a sequence from 1 to 48), the time window used to define seasons was shifted and multilayer networks were constructed for each landcover class (open, forest and lichen) across two seasons (winter and summer) and four network metrics calculated. A) Similarity of landcover network layers between seasons (e.g.: open summer compared to open winter) showed increasing similarity consistent across landcover layers with increasing window length. B) Mean connective redundancy across individuals increased between window position 12 through 48 due to increased connectivity in the summer network layers. C) Mean layer relevance decreased for winter layers and increased for summer layers, showing greater connectivity in summer layers at later window positions. D) Mean graph strength across individuals increased in summer network layers at window position 25 and increased between window position 20 and 40 for winter network layers." title="" id="1" name="Picture"/>
             <a:graphic>
               <a:graphicData uri="http://schemas.openxmlformats.org/drawingml/2006/picture">
                 <pic:pic>
@@ -2683,7 +2881,7 @@
         <w:pStyle w:val="ImageCaption"/>
       </w:pPr>
       <w:r>
-        <w:t xml:space="preserve">Figure 6: varying scale in time window position. For each time windown position (of a sequence from 1 to 48), the time window used to define seasons was shifted and multilayer networks were constructed for each landcover class (open, forest and lichen) across two seasons (winter and summer) and four network metrics calculated. A) Similarity of landcover network layers between seasons (e.g.: open summer compared to open winter) showed increasing similarity consistent across landcover layers with increasing window length. B) Mean connective redundancy across individuals increased between window position 12 through 48 due to increased connectivity in the summer network layers. C) Mean layer relevance decreased for winter layers and increased for summer layers, showing greater connectivity in summer layers at later window positions. D) Mean graph strength across individuals increased in summer network layers at window position 25 and increased between window position 20 and 40 for winter network layers.</w:t>
+        <w:t xml:space="preserve">Figure 6: varying scale in time window position. For each time window position (of a sequence from 1 to 48), the time window used to define seasons was shifted and multilayer networks were constructed for each landcover class (open, forest and lichen) across two seasons (winter and summer) and four network metrics calculated. A) Similarity of landcover network layers between seasons (e.g.: open summer compared to open winter) showed increasing similarity consistent across landcover layers with increasing window length. B) Mean connective redundancy across individuals increased between window position 12 through 48 due to increased connectivity in the summer network layers. C) Mean layer relevance decreased for winter layers and increased for summer layers, showing greater connectivity in summer layers at later window positions. D) Mean graph strength across individuals increased in summer network layers at window position 25 and increased between window position 20 and 40 for winter network layers.</w:t>
       </w:r>
     </w:p>
     <w:p>
@@ -3979,7 +4177,7 @@
         <w:t xml:space="preserve"> </w:t>
       </w:r>
       <w:r>
-        <w:t xml:space="preserve">their comments on previous versions of this manuscript as well as D. Schneider</w:t>
+        <w:t xml:space="preserve">their comments on previous versions of this manuscript as well as D. C. Schneider</w:t>
       </w:r>
       <w:r>
         <w:t xml:space="preserve"> </w:t>
@@ -4010,6 +4208,677 @@
       </w:r>
       <w:bookmarkEnd w:id="49"/>
     </w:p>
+    <w:bookmarkStart w:id="84" w:name="refs"/>
+    <w:bookmarkStart w:id="51" w:name="ref-Allen_2015"/>
+    <w:p>
+      <w:pPr>
+        <w:pStyle w:val="Bibliography"/>
+      </w:pPr>
+      <w:r>
+        <w:t xml:space="preserve">Allen, Timothy F. H., and Thomas W. Hoekstra. 2015.</w:t>
+      </w:r>
+      <w:r>
+        <w:t xml:space="preserve"> </w:t>
+      </w:r>
+      <w:r>
+        <w:rPr>
+          <w:i/>
+        </w:rPr>
+        <w:t xml:space="preserve">Toward a Unified Ecology</w:t>
+      </w:r>
+      <w:r>
+        <w:t xml:space="preserve">. Columbia University Press.</w:t>
+      </w:r>
+      <w:r>
+        <w:t xml:space="preserve"> </w:t>
+      </w:r>
+      <w:hyperlink r:id="rId50">
+        <w:r>
+          <w:rPr>
+            <w:rStyle w:val="Hyperlink"/>
+          </w:rPr>
+          <w:t xml:space="preserve">https://doi.org/10.7312/alle06918</w:t>
+        </w:r>
+      </w:hyperlink>
+      <w:r>
+        <w:t xml:space="preserve">.</w:t>
+      </w:r>
+    </w:p>
+    <w:bookmarkEnd w:id="51"/>
+    <w:bookmarkStart w:id="53" w:name="ref-Chave_2013"/>
+    <w:p>
+      <w:pPr>
+        <w:pStyle w:val="Bibliography"/>
+      </w:pPr>
+      <w:r>
+        <w:t xml:space="preserve">Chave, J</w:t>
+      </w:r>
+      <w:r>
+        <w:t xml:space="preserve">’erôme. 2013. “The Problem of Pattern and Scale in Ecology: What Have We Learned in 20 Years?” Edited by Jordi Bascompte.</w:t>
+      </w:r>
+      <w:r>
+        <w:t xml:space="preserve"> </w:t>
+      </w:r>
+      <w:r>
+        <w:rPr>
+          <w:i/>
+        </w:rPr>
+        <w:t xml:space="preserve">Ecology Letters</w:t>
+      </w:r>
+      <w:r>
+        <w:t xml:space="preserve"> </w:t>
+      </w:r>
+      <w:r>
+        <w:t xml:space="preserve">16 (January): 4–16.</w:t>
+      </w:r>
+      <w:r>
+        <w:t xml:space="preserve"> </w:t>
+      </w:r>
+      <w:hyperlink r:id="rId52">
+        <w:r>
+          <w:rPr>
+            <w:rStyle w:val="Hyperlink"/>
+          </w:rPr>
+          <w:t xml:space="preserve">https://doi.org/10.1111/ele.12048</w:t>
+        </w:r>
+      </w:hyperlink>
+      <w:r>
+        <w:t xml:space="preserve">.</w:t>
+      </w:r>
+    </w:p>
+    <w:bookmarkEnd w:id="53"/>
+    <w:bookmarkStart w:id="55" w:name="ref-Elith_2009"/>
+    <w:p>
+      <w:pPr>
+        <w:pStyle w:val="Bibliography"/>
+      </w:pPr>
+      <w:r>
+        <w:t xml:space="preserve">Elith, Jane, and John R. Leathwick. 2009. “Species Distribution Models: Ecological Explanation and Prediction Across Space and Time.”</w:t>
+      </w:r>
+      <w:r>
+        <w:t xml:space="preserve"> </w:t>
+      </w:r>
+      <w:r>
+        <w:rPr>
+          <w:i/>
+        </w:rPr>
+        <w:t xml:space="preserve">Annual Review of Ecology, Evolution, and Systematics</w:t>
+      </w:r>
+      <w:r>
+        <w:t xml:space="preserve"> </w:t>
+      </w:r>
+      <w:r>
+        <w:t xml:space="preserve">40 (1): 677–97.</w:t>
+      </w:r>
+      <w:r>
+        <w:t xml:space="preserve"> </w:t>
+      </w:r>
+      <w:hyperlink r:id="rId54">
+        <w:r>
+          <w:rPr>
+            <w:rStyle w:val="Hyperlink"/>
+          </w:rPr>
+          <w:t xml:space="preserve">https://doi.org/10.1146/annurev.ecolsys.110308.120159</w:t>
+        </w:r>
+      </w:hyperlink>
+      <w:r>
+        <w:t xml:space="preserve">.</w:t>
+      </w:r>
+    </w:p>
+    <w:bookmarkEnd w:id="55"/>
+    <w:bookmarkStart w:id="57" w:name="ref-Farine_2015"/>
+    <w:p>
+      <w:pPr>
+        <w:pStyle w:val="Bibliography"/>
+      </w:pPr>
+      <w:r>
+        <w:t xml:space="preserve">Farine, Damien R., and Hal Whitehead. 2015. “Constructing, Conducting and Interpreting Animal Social Network Analysis.” Edited by Sonia Altizer.</w:t>
+      </w:r>
+      <w:r>
+        <w:t xml:space="preserve"> </w:t>
+      </w:r>
+      <w:r>
+        <w:rPr>
+          <w:i/>
+        </w:rPr>
+        <w:t xml:space="preserve">Journal of Animal Ecology</w:t>
+      </w:r>
+      <w:r>
+        <w:t xml:space="preserve"> </w:t>
+      </w:r>
+      <w:r>
+        <w:t xml:space="preserve">84 (5): 1144–63.</w:t>
+      </w:r>
+      <w:r>
+        <w:t xml:space="preserve"> </w:t>
+      </w:r>
+      <w:hyperlink r:id="rId56">
+        <w:r>
+          <w:rPr>
+            <w:rStyle w:val="Hyperlink"/>
+          </w:rPr>
+          <w:t xml:space="preserve">https://doi.org/10.1111/1365-2656.12418</w:t>
+        </w:r>
+      </w:hyperlink>
+      <w:r>
+        <w:t xml:space="preserve">.</w:t>
+      </w:r>
+    </w:p>
+    <w:bookmarkEnd w:id="57"/>
+    <w:bookmarkStart w:id="59" w:name="ref-Field_2009"/>
+    <w:p>
+      <w:pPr>
+        <w:pStyle w:val="Bibliography"/>
+      </w:pPr>
+      <w:r>
+        <w:t xml:space="preserve">Field, Richard, Bradford A. Hawkins, Howard V. Cornell, David J. Currie, J. Alexandre F. Diniz-Filho, Jean-François Gu</w:t>
+      </w:r>
+      <w:r>
+        <w:t xml:space="preserve">’egan, Dawn M. Kaufman, et al. 2009. “Spatial Species-Richness Gradients Across Scales: A Meta-Analysis.”</w:t>
+      </w:r>
+      <w:r>
+        <w:t xml:space="preserve"> </w:t>
+      </w:r>
+      <w:r>
+        <w:rPr>
+          <w:i/>
+        </w:rPr>
+        <w:t xml:space="preserve">Journal of Biogeography</w:t>
+      </w:r>
+      <w:r>
+        <w:t xml:space="preserve"> </w:t>
+      </w:r>
+      <w:r>
+        <w:t xml:space="preserve">36 (1): 132–47.</w:t>
+      </w:r>
+      <w:r>
+        <w:t xml:space="preserve"> </w:t>
+      </w:r>
+      <w:hyperlink r:id="rId58">
+        <w:r>
+          <w:rPr>
+            <w:rStyle w:val="Hyperlink"/>
+          </w:rPr>
+          <w:t xml:space="preserve">https://doi.org/10.1111/j.1365-2699.2008.01963.x</w:t>
+        </w:r>
+      </w:hyperlink>
+      <w:r>
+        <w:t xml:space="preserve">.</w:t>
+      </w:r>
+    </w:p>
+    <w:bookmarkEnd w:id="59"/>
+    <w:bookmarkStart w:id="61" w:name="ref-Graham_2019"/>
+    <w:p>
+      <w:pPr>
+        <w:pStyle w:val="Bibliography"/>
+      </w:pPr>
+      <w:r>
+        <w:t xml:space="preserve">Graham, Laura. 2019.</w:t>
+      </w:r>
+      <w:r>
+        <w:t xml:space="preserve"> </w:t>
+      </w:r>
+      <w:r>
+        <w:rPr>
+          <w:i/>
+        </w:rPr>
+        <w:t xml:space="preserve">Grainchanger: Moving-Window and Direct Data Aggregation</w:t>
+      </w:r>
+      <w:r>
+        <w:t xml:space="preserve">.</w:t>
+      </w:r>
+      <w:r>
+        <w:t xml:space="preserve"> </w:t>
+      </w:r>
+      <w:hyperlink r:id="rId60">
+        <w:r>
+          <w:rPr>
+            <w:rStyle w:val="Hyperlink"/>
+          </w:rPr>
+          <w:t xml:space="preserve">https://github.com/ropensci/grainchanger</w:t>
+        </w:r>
+      </w:hyperlink>
+      <w:r>
+        <w:t xml:space="preserve">.</w:t>
+      </w:r>
+    </w:p>
+    <w:bookmarkEnd w:id="61"/>
+    <w:bookmarkStart w:id="63" w:name="ref-Graham_2019a"/>
+    <w:p>
+      <w:pPr>
+        <w:pStyle w:val="Bibliography"/>
+      </w:pPr>
+      <w:r>
+        <w:t xml:space="preserve">Graham, Laura J., Rebecca Spake, Simon Gillings, Kevin Watts, and Felix Eigenbrod. 2019. “Incorporating Fine-Scale Environmental Heterogeneity into Broad-Extent Models.” Edited by Nick Isaac.</w:t>
+      </w:r>
+      <w:r>
+        <w:t xml:space="preserve"> </w:t>
+      </w:r>
+      <w:r>
+        <w:rPr>
+          <w:i/>
+        </w:rPr>
+        <w:t xml:space="preserve">Methods in Ecology and Evolution</w:t>
+      </w:r>
+      <w:r>
+        <w:t xml:space="preserve"> </w:t>
+      </w:r>
+      <w:r>
+        <w:t xml:space="preserve">10 (6): 767–78.</w:t>
+      </w:r>
+      <w:r>
+        <w:t xml:space="preserve"> </w:t>
+      </w:r>
+      <w:hyperlink r:id="rId62">
+        <w:r>
+          <w:rPr>
+            <w:rStyle w:val="Hyperlink"/>
+          </w:rPr>
+          <w:t xml:space="preserve">https://doi.org/10.1111/2041-210x.13177</w:t>
+        </w:r>
+      </w:hyperlink>
+      <w:r>
+        <w:t xml:space="preserve">.</w:t>
+      </w:r>
+    </w:p>
+    <w:bookmarkEnd w:id="63"/>
+    <w:bookmarkStart w:id="65" w:name="ref-Legendre_1993"/>
+    <w:p>
+      <w:pPr>
+        <w:pStyle w:val="Bibliography"/>
+      </w:pPr>
+      <w:r>
+        <w:t xml:space="preserve">Legendre, Pierre. 1993. “Spatial Autocorrelation: Trouble or New Paradigm?”</w:t>
+      </w:r>
+      <w:r>
+        <w:t xml:space="preserve"> </w:t>
+      </w:r>
+      <w:r>
+        <w:rPr>
+          <w:i/>
+        </w:rPr>
+        <w:t xml:space="preserve">Ecology</w:t>
+      </w:r>
+      <w:r>
+        <w:t xml:space="preserve"> </w:t>
+      </w:r>
+      <w:r>
+        <w:t xml:space="preserve">74 (6): 1659–73.</w:t>
+      </w:r>
+      <w:r>
+        <w:t xml:space="preserve"> </w:t>
+      </w:r>
+      <w:hyperlink r:id="rId64">
+        <w:r>
+          <w:rPr>
+            <w:rStyle w:val="Hyperlink"/>
+          </w:rPr>
+          <w:t xml:space="preserve">https://doi.org/10.2307/1939924</w:t>
+        </w:r>
+      </w:hyperlink>
+      <w:r>
+        <w:t xml:space="preserve">.</w:t>
+      </w:r>
+    </w:p>
+    <w:bookmarkEnd w:id="65"/>
+    <w:bookmarkStart w:id="67" w:name="ref-Lesmerises_2018"/>
+    <w:p>
+      <w:pPr>
+        <w:pStyle w:val="Bibliography"/>
+      </w:pPr>
+      <w:r>
+        <w:t xml:space="preserve">Lesmerises, Fr</w:t>
+      </w:r>
+      <w:r>
+        <w:t xml:space="preserve">’ed</w:t>
+      </w:r>
+      <w:r>
+        <w:t xml:space="preserve">’eric, Chris J. Johnson, and Martin-Hugues St-Laurent. 2018. “Landscape Knowledge Is an Important Driver of the Fission Dynamics of an Alpine Ungulate.”</w:t>
+      </w:r>
+      <w:r>
+        <w:t xml:space="preserve"> </w:t>
+      </w:r>
+      <w:r>
+        <w:rPr>
+          <w:i/>
+        </w:rPr>
+        <w:t xml:space="preserve">Animal Behaviour</w:t>
+      </w:r>
+      <w:r>
+        <w:t xml:space="preserve"> </w:t>
+      </w:r>
+      <w:r>
+        <w:t xml:space="preserve">140 (June): 39–47.</w:t>
+      </w:r>
+      <w:r>
+        <w:t xml:space="preserve"> </w:t>
+      </w:r>
+      <w:hyperlink r:id="rId66">
+        <w:r>
+          <w:rPr>
+            <w:rStyle w:val="Hyperlink"/>
+          </w:rPr>
+          <w:t xml:space="preserve">https://doi.org/10.1016/j.anbehav.2018.03.014</w:t>
+        </w:r>
+      </w:hyperlink>
+      <w:r>
+        <w:t xml:space="preserve">.</w:t>
+      </w:r>
+    </w:p>
+    <w:bookmarkEnd w:id="67"/>
+    <w:bookmarkStart w:id="69" w:name="ref-Levin_1992"/>
+    <w:p>
+      <w:pPr>
+        <w:pStyle w:val="Bibliography"/>
+      </w:pPr>
+      <w:r>
+        <w:t xml:space="preserve">Levin, Simon A. 1992. “The Problem of Pattern and Scale in Ecology: The Robert H. MacArthur Award Lecture.”</w:t>
+      </w:r>
+      <w:r>
+        <w:t xml:space="preserve"> </w:t>
+      </w:r>
+      <w:r>
+        <w:rPr>
+          <w:i/>
+        </w:rPr>
+        <w:t xml:space="preserve">Ecology</w:t>
+      </w:r>
+      <w:r>
+        <w:t xml:space="preserve"> </w:t>
+      </w:r>
+      <w:r>
+        <w:t xml:space="preserve">73 (6): 1943–67.</w:t>
+      </w:r>
+      <w:r>
+        <w:t xml:space="preserve"> </w:t>
+      </w:r>
+      <w:hyperlink r:id="rId68">
+        <w:r>
+          <w:rPr>
+            <w:rStyle w:val="Hyperlink"/>
+          </w:rPr>
+          <w:t xml:space="preserve">https://doi.org/10.2307/1941447</w:t>
+        </w:r>
+      </w:hyperlink>
+      <w:r>
+        <w:t xml:space="preserve">.</w:t>
+      </w:r>
+    </w:p>
+    <w:bookmarkEnd w:id="69"/>
+    <w:bookmarkStart w:id="71" w:name="ref-Luther_2009"/>
+    <w:p>
+      <w:pPr>
+        <w:pStyle w:val="Bibliography"/>
+      </w:pPr>
+      <w:r>
+        <w:t xml:space="preserve">Luther, David. 2009. “The Influence of the Acoustic Community on Songs of Birds in a Neotropical Rain Forest.”</w:t>
+      </w:r>
+      <w:r>
+        <w:t xml:space="preserve"> </w:t>
+      </w:r>
+      <w:r>
+        <w:rPr>
+          <w:i/>
+        </w:rPr>
+        <w:t xml:space="preserve">Behavioral Ecology</w:t>
+      </w:r>
+      <w:r>
+        <w:t xml:space="preserve"> </w:t>
+      </w:r>
+      <w:r>
+        <w:t xml:space="preserve">20 (4): 864–71.</w:t>
+      </w:r>
+      <w:r>
+        <w:t xml:space="preserve"> </w:t>
+      </w:r>
+      <w:hyperlink r:id="rId70">
+        <w:r>
+          <w:rPr>
+            <w:rStyle w:val="Hyperlink"/>
+          </w:rPr>
+          <w:t xml:space="preserve">https://doi.org/10.1093/beheco/arp074</w:t>
+        </w:r>
+      </w:hyperlink>
+      <w:r>
+        <w:t xml:space="preserve">.</w:t>
+      </w:r>
+    </w:p>
+    <w:bookmarkEnd w:id="71"/>
+    <w:bookmarkStart w:id="73" w:name="ref-Mayor_2007"/>
+    <w:p>
+      <w:pPr>
+        <w:pStyle w:val="Bibliography"/>
+      </w:pPr>
+      <w:r>
+        <w:t xml:space="preserve">Mayor, S. J., J. A. Schaefer, D. C. Schneider, and S. P. Mahoney. 2007. “SPECTRUM OF SELECTION: NEW APPROACHES TO DETECTING THE SCALE-DEPENDENT RESPONSE TO HABITAT.”</w:t>
+      </w:r>
+      <w:r>
+        <w:t xml:space="preserve"> </w:t>
+      </w:r>
+      <w:r>
+        <w:rPr>
+          <w:i/>
+        </w:rPr>
+        <w:t xml:space="preserve">Ecology</w:t>
+      </w:r>
+      <w:r>
+        <w:t xml:space="preserve"> </w:t>
+      </w:r>
+      <w:r>
+        <w:t xml:space="preserve">88 (7): 1634–40.</w:t>
+      </w:r>
+      <w:r>
+        <w:t xml:space="preserve"> </w:t>
+      </w:r>
+      <w:hyperlink r:id="rId72">
+        <w:r>
+          <w:rPr>
+            <w:rStyle w:val="Hyperlink"/>
+          </w:rPr>
+          <w:t xml:space="preserve">https://doi.org/10.1890/06-1672.1</w:t>
+        </w:r>
+      </w:hyperlink>
+      <w:r>
+        <w:t xml:space="preserve">.</w:t>
+      </w:r>
+    </w:p>
+    <w:bookmarkEnd w:id="73"/>
+    <w:bookmarkStart w:id="75" w:name="ref-Mayor_2009"/>
+    <w:p>
+      <w:pPr>
+        <w:pStyle w:val="Bibliography"/>
+      </w:pPr>
+      <w:r>
+        <w:t xml:space="preserve">Mayor, Stephen J., David C. Schneider, James A. Schaefer, and Shane P. Mahoney. 2009. “Habitat Selection at Multiple Scales.”</w:t>
+      </w:r>
+      <w:r>
+        <w:t xml:space="preserve"> </w:t>
+      </w:r>
+      <w:r>
+        <w:rPr>
+          <w:i/>
+        </w:rPr>
+        <w:t xml:space="preserve">Écoscience</w:t>
+      </w:r>
+      <w:r>
+        <w:t xml:space="preserve"> </w:t>
+      </w:r>
+      <w:r>
+        <w:t xml:space="preserve">16 (2): 238–47.</w:t>
+      </w:r>
+      <w:r>
+        <w:t xml:space="preserve"> </w:t>
+      </w:r>
+      <w:hyperlink r:id="rId74">
+        <w:r>
+          <w:rPr>
+            <w:rStyle w:val="Hyperlink"/>
+          </w:rPr>
+          <w:t xml:space="preserve">https://doi.org/10.2980/16-2-3238</w:t>
+        </w:r>
+      </w:hyperlink>
+      <w:r>
+        <w:t xml:space="preserve">.</w:t>
+      </w:r>
+    </w:p>
+    <w:bookmarkEnd w:id="75"/>
+    <w:bookmarkStart w:id="77" w:name="ref-Peignier_2019"/>
+    <w:p>
+      <w:pPr>
+        <w:pStyle w:val="Bibliography"/>
+      </w:pPr>
+      <w:r>
+        <w:t xml:space="preserve">Peignier, M</w:t>
+      </w:r>
+      <w:r>
+        <w:t xml:space="preserve">’elissa, Quinn M. R. Webber, Erin L. Koen, Michel P. Laforge, Alec L. Robitaille, and Eric Vander Wal. 2019. “Space Use and Social Association in a Gregarious Ungulate: Testing the Conspecific Attraction and Resource Dispersion Hypotheses.”</w:t>
+      </w:r>
+      <w:r>
+        <w:t xml:space="preserve"> </w:t>
+      </w:r>
+      <w:r>
+        <w:rPr>
+          <w:i/>
+        </w:rPr>
+        <w:t xml:space="preserve">Ecology and Evolution</w:t>
+      </w:r>
+      <w:r>
+        <w:t xml:space="preserve"> </w:t>
+      </w:r>
+      <w:r>
+        <w:t xml:space="preserve">9 (9): 5133–45.</w:t>
+      </w:r>
+      <w:r>
+        <w:t xml:space="preserve"> </w:t>
+      </w:r>
+      <w:hyperlink r:id="rId76">
+        <w:r>
+          <w:rPr>
+            <w:rStyle w:val="Hyperlink"/>
+          </w:rPr>
+          <w:t xml:space="preserve">https://doi.org/10.1002/ece3.5071</w:t>
+        </w:r>
+      </w:hyperlink>
+      <w:r>
+        <w:t xml:space="preserve">.</w:t>
+      </w:r>
+    </w:p>
+    <w:bookmarkEnd w:id="77"/>
+    <w:bookmarkStart w:id="79" w:name="ref-R_Core_Team_2019"/>
+    <w:p>
+      <w:pPr>
+        <w:pStyle w:val="Bibliography"/>
+      </w:pPr>
+      <w:r>
+        <w:t xml:space="preserve">R Core Team. 2019.</w:t>
+      </w:r>
+      <w:r>
+        <w:t xml:space="preserve"> </w:t>
+      </w:r>
+      <w:r>
+        <w:rPr>
+          <w:i/>
+        </w:rPr>
+        <w:t xml:space="preserve">R: A Language and Environment for Statistical Computing</w:t>
+      </w:r>
+      <w:r>
+        <w:t xml:space="preserve">. Vienna, Austria: R Foundation for Statistical Computing.</w:t>
+      </w:r>
+      <w:r>
+        <w:t xml:space="preserve"> </w:t>
+      </w:r>
+      <w:hyperlink r:id="rId78">
+        <w:r>
+          <w:rPr>
+            <w:rStyle w:val="Hyperlink"/>
+          </w:rPr>
+          <w:t xml:space="preserve">https://www.R-project.org/</w:t>
+        </w:r>
+      </w:hyperlink>
+      <w:r>
+        <w:t xml:space="preserve">.</w:t>
+      </w:r>
+    </w:p>
+    <w:bookmarkEnd w:id="79"/>
+    <w:bookmarkStart w:id="81" w:name="ref-Robitaille_2019"/>
+    <w:p>
+      <w:pPr>
+        <w:pStyle w:val="Bibliography"/>
+      </w:pPr>
+      <w:r>
+        <w:t xml:space="preserve">Robitaille, Alec L., Quinn M. R. Webber, and Eric Vander Wal. 2019. “Conducting Social Network Analysis with Animal Telemetry Data: Applications and Methods Using Spatsoc.” Edited by Nick Golding.</w:t>
+      </w:r>
+      <w:r>
+        <w:t xml:space="preserve"> </w:t>
+      </w:r>
+      <w:r>
+        <w:rPr>
+          <w:i/>
+        </w:rPr>
+        <w:t xml:space="preserve">Methods in Ecology and Evolution</w:t>
+      </w:r>
+      <w:r>
+        <w:t xml:space="preserve"> </w:t>
+      </w:r>
+      <w:r>
+        <w:t xml:space="preserve">10 (8): 1203–11.</w:t>
+      </w:r>
+      <w:r>
+        <w:t xml:space="preserve"> </w:t>
+      </w:r>
+      <w:hyperlink r:id="rId80">
+        <w:r>
+          <w:rPr>
+            <w:rStyle w:val="Hyperlink"/>
+          </w:rPr>
+          <w:t xml:space="preserve">https://doi.org/10.1111/2041-210x.13215</w:t>
+        </w:r>
+      </w:hyperlink>
+      <w:r>
+        <w:t xml:space="preserve">.</w:t>
+      </w:r>
+    </w:p>
+    <w:bookmarkEnd w:id="81"/>
+    <w:bookmarkStart w:id="83" w:name="ref-Sugihara_1989"/>
+    <w:p>
+      <w:pPr>
+        <w:pStyle w:val="Bibliography"/>
+      </w:pPr>
+      <w:r>
+        <w:t xml:space="preserve">Sugihara, G, K Schoenly, and A Trombla. 1989. “Scale Invariance in Food Web Properties.”</w:t>
+      </w:r>
+      <w:r>
+        <w:t xml:space="preserve"> </w:t>
+      </w:r>
+      <w:r>
+        <w:rPr>
+          <w:i/>
+        </w:rPr>
+        <w:t xml:space="preserve">Science</w:t>
+      </w:r>
+      <w:r>
+        <w:t xml:space="preserve"> </w:t>
+      </w:r>
+      <w:r>
+        <w:t xml:space="preserve">245 (4913): 48–52.</w:t>
+      </w:r>
+      <w:r>
+        <w:t xml:space="preserve"> </w:t>
+      </w:r>
+      <w:hyperlink r:id="rId82">
+        <w:r>
+          <w:rPr>
+            <w:rStyle w:val="Hyperlink"/>
+          </w:rPr>
+          <w:t xml:space="preserve">https://doi.org/10.1126/science.2740915</w:t>
+        </w:r>
+      </w:hyperlink>
+      <w:r>
+        <w:t xml:space="preserve">.</w:t>
+      </w:r>
+    </w:p>
+    <w:bookmarkEnd w:id="83"/>
+    <w:bookmarkEnd w:id="84"/>
     <w:sectPr>
       <w:footerReference w:type="default" r:id="rId9"/>
       <w:type w:val="nextPage"/>

</xml_diff>